<commit_message>
updated the examples for dependencytypes
</commit_message>
<xml_diff>
--- a/doc/validate/Dependency types.docx
+++ b/doc/validate/Dependency types.docx
@@ -1,10 +1,10 @@
 
 <file path=word/document.xml><?xml version="1.0" encoding="utf-8"?>
-<w:document xmlns:ve="http://schemas.openxmlformats.org/markup-compatibility/2006" xmlns:o="urn:schemas-microsoft-com:office:office" xmlns:r="http://schemas.openxmlformats.org/officeDocument/2006/relationships" xmlns:m="http://schemas.openxmlformats.org/officeDocument/2006/math" xmlns:v="urn:schemas-microsoft-com:vml" xmlns:wp="http://schemas.openxmlformats.org/drawingml/2006/wordprocessingDrawing" xmlns:w10="urn:schemas-microsoft-com:office:word" xmlns:w="http://schemas.openxmlformats.org/wordprocessingml/2006/main" xmlns:wne="http://schemas.microsoft.com/office/word/2006/wordml">
+<w:document xmlns:wpc="http://schemas.microsoft.com/office/word/2010/wordprocessingCanvas" xmlns:mc="http://schemas.openxmlformats.org/markup-compatibility/2006" xmlns:o="urn:schemas-microsoft-com:office:office" xmlns:r="http://schemas.openxmlformats.org/officeDocument/2006/relationships" xmlns:m="http://schemas.openxmlformats.org/officeDocument/2006/math" xmlns:v="urn:schemas-microsoft-com:vml" xmlns:wp14="http://schemas.microsoft.com/office/word/2010/wordprocessingDrawing" xmlns:wp="http://schemas.openxmlformats.org/drawingml/2006/wordprocessingDrawing" xmlns:w10="urn:schemas-microsoft-com:office:word" xmlns:w="http://schemas.openxmlformats.org/wordprocessingml/2006/main" xmlns:w14="http://schemas.microsoft.com/office/word/2010/wordml" xmlns:wpg="http://schemas.microsoft.com/office/word/2010/wordprocessingGroup" xmlns:wpi="http://schemas.microsoft.com/office/word/2010/wordprocessingInk" xmlns:wne="http://schemas.microsoft.com/office/word/2006/wordml" xmlns:wps="http://schemas.microsoft.com/office/word/2010/wordprocessingShape" mc:Ignorable="w14 wp14">
   <w:body>
     <w:p>
       <w:pPr>
-        <w:pStyle w:val="Kop2"/>
+        <w:pStyle w:val="Heading2"/>
         <w:numPr>
           <w:ilvl w:val="1"/>
           <w:numId w:val="1"/>
@@ -323,7 +323,17 @@
           <w:szCs w:val="20"/>
           <w:lang w:val="en-US" w:eastAsia="nl-NL"/>
         </w:rPr>
-        <w:t xml:space="preserve"> you are extending. If this class/</w:t>
+        <w:t xml:space="preserve"> you are extending. </w:t>
+      </w:r>
+      <w:proofErr w:type="gramStart"/>
+      <w:r>
+        <w:rPr>
+          <w:rFonts w:eastAsia="Times New Roman" w:cstheme="minorHAnsi"/>
+          <w:spacing w:val="-5"/>
+          <w:szCs w:val="20"/>
+          <w:lang w:val="en-US" w:eastAsia="nl-NL"/>
+        </w:rPr>
+        <w:t>If this class/</w:t>
       </w:r>
       <w:proofErr w:type="spellStart"/>
       <w:r>
@@ -345,6 +355,7 @@
         </w:rPr>
         <w:t xml:space="preserve"> changes, the class extending them also inherits the changes from the parent class.</w:t>
       </w:r>
+      <w:proofErr w:type="gramEnd"/>
       <w:r>
         <w:rPr>
           <w:rFonts w:eastAsia="Times New Roman" w:cstheme="minorHAnsi"/>
@@ -357,7 +368,7 @@
     </w:p>
     <w:p>
       <w:pPr>
-        <w:pStyle w:val="Lijstalinea"/>
+        <w:pStyle w:val="ListParagraph"/>
         <w:numPr>
           <w:ilvl w:val="0"/>
           <w:numId w:val="2"/>
@@ -382,7 +393,7 @@
     </w:p>
     <w:p>
       <w:pPr>
-        <w:pStyle w:val="Lijstalinea"/>
+        <w:pStyle w:val="ListParagraph"/>
         <w:numPr>
           <w:ilvl w:val="0"/>
           <w:numId w:val="2"/>
@@ -407,7 +418,7 @@
     </w:p>
     <w:p>
       <w:pPr>
-        <w:pStyle w:val="Lijstalinea"/>
+        <w:pStyle w:val="ListParagraph"/>
         <w:numPr>
           <w:ilvl w:val="0"/>
           <w:numId w:val="2"/>
@@ -519,7 +530,25 @@
           <w:szCs w:val="20"/>
           <w:lang w:val="en-US" w:eastAsia="nl-NL"/>
         </w:rPr>
-        <w:t>The dependency from implementing an interface means that you are dependent on the interface you are implementing. If the interface changes, the implementation of the interface will also change. For example if the interface gets different and/or more parameters the current implementation of the interface won’t work anymore.</w:t>
+        <w:t xml:space="preserve">The dependency from implementing an interface means that you are dependent on the interface you are implementing. If the interface changes, the </w:t>
+      </w:r>
+      <w:r>
+        <w:rPr>
+          <w:rFonts w:eastAsia="Times New Roman" w:cstheme="minorHAnsi"/>
+          <w:spacing w:val="-5"/>
+          <w:szCs w:val="20"/>
+          <w:lang w:val="en-US" w:eastAsia="nl-NL"/>
+        </w:rPr>
+        <w:t>class that implements the interface has to change as well</w:t>
+      </w:r>
+      <w:r>
+        <w:rPr>
+          <w:rFonts w:eastAsia="Times New Roman" w:cstheme="minorHAnsi"/>
+          <w:spacing w:val="-5"/>
+          <w:szCs w:val="20"/>
+          <w:lang w:val="en-US" w:eastAsia="nl-NL"/>
+        </w:rPr>
+        <w:t>. For example if the interface gets different and/or more parameters the current implementation of the interface won’t work anymore.</w:t>
       </w:r>
     </w:p>
     <w:p>
@@ -727,32 +756,35 @@
     </w:p>
     <w:p>
       <w:pPr>
-        <w:spacing w:after="0" w:line="240" w:lineRule="auto"/>
-        <w:rPr>
-          <w:rFonts w:eastAsia="Times New Roman" w:cstheme="minorHAnsi"/>
-          <w:spacing w:val="-5"/>
-          <w:szCs w:val="20"/>
-          <w:lang w:val="en-US" w:eastAsia="nl-NL"/>
-        </w:rPr>
-      </w:pPr>
-    </w:p>
-    <w:p>
-      <w:pPr>
-        <w:spacing w:after="0" w:line="240" w:lineRule="auto"/>
-        <w:rPr>
-          <w:rFonts w:eastAsia="Times New Roman" w:cstheme="minorHAnsi"/>
-          <w:spacing w:val="-5"/>
-          <w:szCs w:val="20"/>
-          <w:lang w:val="en-US" w:eastAsia="nl-NL"/>
-        </w:rPr>
-      </w:pPr>
-      <w:r>
-        <w:rPr>
-          <w:rFonts w:eastAsia="Times New Roman" w:cstheme="minorHAnsi"/>
-          <w:spacing w:val="-5"/>
-          <w:szCs w:val="20"/>
-          <w:lang w:val="en-US" w:eastAsia="nl-NL"/>
-        </w:rPr>
+        <w:rPr>
+          <w:lang w:val="en-US" w:eastAsia="nl-NL"/>
+        </w:rPr>
+      </w:pPr>
+      <w:r>
+        <w:rPr>
+          <w:lang w:val="en-US" w:eastAsia="nl-NL"/>
+        </w:rPr>
+        <w:br w:type="page"/>
+      </w:r>
+    </w:p>
+    <w:p>
+      <w:pPr>
+        <w:spacing w:after="0" w:line="240" w:lineRule="auto"/>
+        <w:rPr>
+          <w:rFonts w:eastAsia="Times New Roman" w:cstheme="minorHAnsi"/>
+          <w:spacing w:val="-5"/>
+          <w:szCs w:val="20"/>
+          <w:lang w:val="en-US" w:eastAsia="nl-NL"/>
+        </w:rPr>
+      </w:pPr>
+      <w:r>
+        <w:rPr>
+          <w:rFonts w:eastAsia="Times New Roman" w:cstheme="minorHAnsi"/>
+          <w:spacing w:val="-5"/>
+          <w:szCs w:val="20"/>
+          <w:lang w:val="en-US" w:eastAsia="nl-NL"/>
+        </w:rPr>
+        <w:lastRenderedPageBreak/>
         <w:t>5.8</w:t>
       </w:r>
       <w:r>
@@ -783,7 +815,6 @@
           <w:szCs w:val="20"/>
           <w:lang w:val="en-US" w:eastAsia="nl-NL"/>
         </w:rPr>
-        <w:lastRenderedPageBreak/>
         <w:t xml:space="preserve">The dependency created from typecasting means that you have to import the class or </w:t>
       </w:r>
       <w:proofErr w:type="spellStart"/>
@@ -829,43 +860,7 @@
     </w:p>
     <w:p>
       <w:pPr>
-        <w:spacing w:after="0" w:line="240" w:lineRule="auto"/>
-        <w:rPr>
-          <w:rFonts w:ascii="Arial" w:eastAsia="Times New Roman" w:hAnsi="Arial" w:cs="Times New Roman"/>
-          <w:spacing w:val="-5"/>
-          <w:sz w:val="20"/>
-          <w:szCs w:val="20"/>
-          <w:lang w:val="en-US" w:eastAsia="nl-NL"/>
-        </w:rPr>
-      </w:pPr>
-    </w:p>
-    <w:p>
-      <w:pPr>
-        <w:spacing w:after="0" w:line="240" w:lineRule="auto"/>
-        <w:rPr>
-          <w:rFonts w:ascii="Arial" w:eastAsia="Times New Roman" w:hAnsi="Arial" w:cs="Times New Roman"/>
-          <w:spacing w:val="-5"/>
-          <w:sz w:val="20"/>
-          <w:szCs w:val="20"/>
-          <w:lang w:val="en-US" w:eastAsia="nl-NL"/>
-        </w:rPr>
-      </w:pPr>
-    </w:p>
-    <w:p>
-      <w:pPr>
-        <w:spacing w:after="0" w:line="240" w:lineRule="auto"/>
-        <w:rPr>
-          <w:rFonts w:ascii="Arial" w:eastAsia="Times New Roman" w:hAnsi="Arial" w:cs="Times New Roman"/>
-          <w:spacing w:val="-5"/>
-          <w:sz w:val="20"/>
-          <w:szCs w:val="20"/>
-          <w:lang w:val="en-US" w:eastAsia="nl-NL"/>
-        </w:rPr>
-      </w:pPr>
-    </w:p>
-    <w:p>
-      <w:pPr>
-        <w:pStyle w:val="Kop2"/>
+        <w:pStyle w:val="Heading2"/>
         <w:numPr>
           <w:ilvl w:val="1"/>
           <w:numId w:val="1"/>
@@ -922,6 +917,7 @@
           <w:lang w:val="en-US"/>
         </w:rPr>
       </w:pPr>
+      <w:proofErr w:type="gramStart"/>
       <w:r>
         <w:rPr>
           <w:rFonts w:ascii="Courier New" w:hAnsi="Courier New" w:cs="Courier New"/>
@@ -934,6 +930,7 @@
         </w:rPr>
         <w:t>public</w:t>
       </w:r>
+      <w:proofErr w:type="gramEnd"/>
       <w:r>
         <w:rPr>
           <w:rFonts w:ascii="Courier New" w:hAnsi="Courier New" w:cs="Courier New"/>
@@ -1036,6 +1033,7 @@
         </w:rPr>
         <w:tab/>
       </w:r>
+      <w:proofErr w:type="gramStart"/>
       <w:r>
         <w:rPr>
           <w:rFonts w:ascii="Courier New" w:hAnsi="Courier New" w:cs="Courier New"/>
@@ -1048,6 +1046,7 @@
         </w:rPr>
         <w:t>public</w:t>
       </w:r>
+      <w:proofErr w:type="gramEnd"/>
       <w:r>
         <w:rPr>
           <w:rFonts w:ascii="Courier New" w:hAnsi="Courier New" w:cs="Courier New"/>
@@ -1136,6 +1135,7 @@
         </w:rPr>
         <w:tab/>
       </w:r>
+      <w:proofErr w:type="gramStart"/>
       <w:r>
         <w:rPr>
           <w:rFonts w:ascii="Courier New" w:hAnsi="Courier New" w:cs="Courier New"/>
@@ -1148,6 +1148,7 @@
         </w:rPr>
         <w:t>return</w:t>
       </w:r>
+      <w:proofErr w:type="gramEnd"/>
       <w:r>
         <w:rPr>
           <w:rFonts w:ascii="Courier New" w:hAnsi="Courier New" w:cs="Courier New"/>
@@ -1251,6 +1252,7 @@
           <w:lang w:val="en-US"/>
         </w:rPr>
       </w:pPr>
+      <w:proofErr w:type="gramStart"/>
       <w:r>
         <w:rPr>
           <w:rFonts w:ascii="Courier New" w:hAnsi="Courier New" w:cs="Courier New"/>
@@ -1263,6 +1265,7 @@
         </w:rPr>
         <w:t>public</w:t>
       </w:r>
+      <w:proofErr w:type="gramEnd"/>
       <w:r>
         <w:rPr>
           <w:rFonts w:ascii="Courier New" w:hAnsi="Courier New" w:cs="Courier New"/>
@@ -1341,6 +1344,7 @@
         </w:rPr>
         <w:tab/>
       </w:r>
+      <w:proofErr w:type="gramStart"/>
       <w:r>
         <w:rPr>
           <w:rFonts w:ascii="Courier New" w:hAnsi="Courier New" w:cs="Courier New"/>
@@ -1353,6 +1357,7 @@
         </w:rPr>
         <w:t>public</w:t>
       </w:r>
+      <w:proofErr w:type="gramEnd"/>
       <w:r>
         <w:rPr>
           <w:rFonts w:ascii="Courier New" w:hAnsi="Courier New" w:cs="Courier New"/>
@@ -1420,6 +1425,7 @@
         <w:tab/>
       </w:r>
       <w:proofErr w:type="spellStart"/>
+      <w:proofErr w:type="gramStart"/>
       <w:r>
         <w:rPr>
           <w:rFonts w:ascii="Courier New" w:hAnsi="Courier New" w:cs="Courier New"/>
@@ -1464,13 +1470,14 @@
         <w:t>(</w:t>
       </w:r>
       <w:proofErr w:type="spellStart"/>
-      <w:r>
-        <w:rPr>
-          <w:rFonts w:ascii="Courier New" w:hAnsi="Courier New" w:cs="Courier New"/>
-          <w:color w:val="000000"/>
-          <w:sz w:val="20"/>
-          <w:szCs w:val="20"/>
-          <w:highlight w:val="lightGray"/>
+      <w:proofErr w:type="gramEnd"/>
+      <w:r>
+        <w:rPr>
+          <w:rFonts w:ascii="Courier New" w:hAnsi="Courier New" w:cs="Courier New"/>
+          <w:color w:val="000000"/>
+          <w:sz w:val="20"/>
+          <w:szCs w:val="20"/>
+          <w:highlight w:val="yellow"/>
           <w:lang w:val="en-US"/>
         </w:rPr>
         <w:t>ASocialNetworkInfo.</w:t>
@@ -1483,7 +1490,7 @@
           <w:color w:val="000000"/>
           <w:sz w:val="20"/>
           <w:szCs w:val="20"/>
-          <w:highlight w:val="lightGray"/>
+          <w:highlight w:val="yellow"/>
           <w:lang w:val="en-US"/>
         </w:rPr>
         <w:t>getInfo</w:t>
@@ -1495,7 +1502,7 @@
           <w:color w:val="000000"/>
           <w:sz w:val="20"/>
           <w:szCs w:val="20"/>
-          <w:highlight w:val="lightGray"/>
+          <w:highlight w:val="yellow"/>
           <w:lang w:val="en-US"/>
         </w:rPr>
         <w:t>()</w:t>
@@ -1562,18 +1569,6 @@
       <w:pPr>
         <w:spacing w:after="0" w:line="240" w:lineRule="auto"/>
         <w:rPr>
-          <w:rFonts w:ascii="Arial" w:eastAsia="Times New Roman" w:hAnsi="Arial" w:cs="Times New Roman"/>
-          <w:spacing w:val="-5"/>
-          <w:sz w:val="20"/>
-          <w:szCs w:val="20"/>
-          <w:lang w:val="en-US" w:eastAsia="nl-NL"/>
-        </w:rPr>
-      </w:pPr>
-    </w:p>
-    <w:p>
-      <w:pPr>
-        <w:spacing w:after="0" w:line="240" w:lineRule="auto"/>
-        <w:rPr>
           <w:rFonts w:ascii="Courier New" w:hAnsi="Courier New" w:cs="Courier New"/>
           <w:color w:val="000000"/>
           <w:sz w:val="20"/>
@@ -1619,6 +1614,7 @@
           <w:lang w:val="en-US"/>
         </w:rPr>
       </w:pPr>
+      <w:proofErr w:type="gramStart"/>
       <w:r>
         <w:rPr>
           <w:rFonts w:ascii="Courier New" w:hAnsi="Courier New" w:cs="Courier New"/>
@@ -1631,6 +1627,7 @@
         </w:rPr>
         <w:t>public</w:t>
       </w:r>
+      <w:proofErr w:type="gramEnd"/>
       <w:r>
         <w:rPr>
           <w:rFonts w:ascii="Courier New" w:hAnsi="Courier New" w:cs="Courier New"/>
@@ -1733,6 +1730,7 @@
         </w:rPr>
         <w:tab/>
       </w:r>
+      <w:proofErr w:type="gramStart"/>
       <w:r>
         <w:rPr>
           <w:rFonts w:ascii="Courier New" w:hAnsi="Courier New" w:cs="Courier New"/>
@@ -1745,6 +1743,7 @@
         </w:rPr>
         <w:t>public</w:t>
       </w:r>
+      <w:proofErr w:type="gramEnd"/>
       <w:r>
         <w:rPr>
           <w:rFonts w:ascii="Courier New" w:hAnsi="Courier New" w:cs="Courier New"/>
@@ -1862,6 +1861,7 @@
           <w:lang w:val="en-US"/>
         </w:rPr>
       </w:pPr>
+      <w:proofErr w:type="gramStart"/>
       <w:r>
         <w:rPr>
           <w:rFonts w:ascii="Courier New" w:hAnsi="Courier New" w:cs="Courier New"/>
@@ -1874,6 +1874,7 @@
         </w:rPr>
         <w:t>public</w:t>
       </w:r>
+      <w:proofErr w:type="gramEnd"/>
       <w:r>
         <w:rPr>
           <w:rFonts w:ascii="Courier New" w:hAnsi="Courier New" w:cs="Courier New"/>
@@ -1940,6 +1941,7 @@
         </w:rPr>
         <w:tab/>
       </w:r>
+      <w:proofErr w:type="gramStart"/>
       <w:r>
         <w:rPr>
           <w:rFonts w:ascii="Courier New" w:hAnsi="Courier New" w:cs="Courier New"/>
@@ -1952,6 +1954,7 @@
         </w:rPr>
         <w:t>public</w:t>
       </w:r>
+      <w:proofErr w:type="gramEnd"/>
       <w:r>
         <w:rPr>
           <w:rFonts w:ascii="Courier New" w:hAnsi="Courier New" w:cs="Courier New"/>
@@ -1996,6 +1999,7 @@
         </w:rPr>
         <w:tab/>
       </w:r>
+      <w:proofErr w:type="gramStart"/>
       <w:r>
         <w:rPr>
           <w:rFonts w:ascii="Courier New" w:hAnsi="Courier New" w:cs="Courier New"/>
@@ -2004,18 +2008,19 @@
           <w:color w:val="7F0055"/>
           <w:sz w:val="20"/>
           <w:szCs w:val="20"/>
-          <w:highlight w:val="lightGray"/>
+          <w:highlight w:val="yellow"/>
           <w:lang w:val="en-US"/>
         </w:rPr>
         <w:t>new</w:t>
       </w:r>
-      <w:r>
-        <w:rPr>
-          <w:rFonts w:ascii="Courier New" w:hAnsi="Courier New" w:cs="Courier New"/>
-          <w:color w:val="000000"/>
-          <w:sz w:val="20"/>
-          <w:szCs w:val="20"/>
-          <w:highlight w:val="lightGray"/>
+      <w:proofErr w:type="gramEnd"/>
+      <w:r>
+        <w:rPr>
+          <w:rFonts w:ascii="Courier New" w:hAnsi="Courier New" w:cs="Courier New"/>
+          <w:color w:val="000000"/>
+          <w:sz w:val="20"/>
+          <w:szCs w:val="20"/>
+          <w:highlight w:val="yellow"/>
           <w:lang w:val="en-US"/>
         </w:rPr>
         <w:t xml:space="preserve"> </w:t>
@@ -2027,7 +2032,7 @@
           <w:color w:val="000000"/>
           <w:sz w:val="20"/>
           <w:szCs w:val="20"/>
-          <w:highlight w:val="lightGray"/>
+          <w:highlight w:val="yellow"/>
           <w:lang w:val="en-US"/>
         </w:rPr>
         <w:t>SocialNetwork</w:t>
@@ -2039,7 +2044,7 @@
           <w:color w:val="000000"/>
           <w:sz w:val="20"/>
           <w:szCs w:val="20"/>
-          <w:highlight w:val="lightGray"/>
+          <w:highlight w:val="yellow"/>
           <w:lang w:val="en-US"/>
         </w:rPr>
         <w:t>();</w:t>
@@ -2096,18 +2101,6 @@
       <w:pPr>
         <w:spacing w:after="0" w:line="240" w:lineRule="auto"/>
         <w:rPr>
-          <w:rFonts w:ascii="Courier New" w:hAnsi="Courier New" w:cs="Courier New"/>
-          <w:color w:val="000000"/>
-          <w:sz w:val="20"/>
-          <w:szCs w:val="20"/>
-          <w:lang w:val="en-US"/>
-        </w:rPr>
-      </w:pPr>
-    </w:p>
-    <w:p>
-      <w:pPr>
-        <w:spacing w:after="0" w:line="240" w:lineRule="auto"/>
-        <w:rPr>
           <w:rFonts w:ascii="Arial" w:eastAsia="Times New Roman" w:hAnsi="Arial" w:cs="Times New Roman"/>
           <w:spacing w:val="-5"/>
           <w:sz w:val="20"/>
@@ -2155,6 +2148,7 @@
           <w:lang w:val="en-US"/>
         </w:rPr>
       </w:pPr>
+      <w:proofErr w:type="gramStart"/>
       <w:r>
         <w:rPr>
           <w:rFonts w:ascii="Courier New" w:hAnsi="Courier New" w:cs="Courier New"/>
@@ -2167,6 +2161,7 @@
         </w:rPr>
         <w:t>public</w:t>
       </w:r>
+      <w:proofErr w:type="gramEnd"/>
       <w:r>
         <w:rPr>
           <w:rFonts w:ascii="Courier New" w:hAnsi="Courier New" w:cs="Courier New"/>
@@ -2245,6 +2240,7 @@
         </w:rPr>
         <w:tab/>
       </w:r>
+      <w:proofErr w:type="gramStart"/>
       <w:r>
         <w:rPr>
           <w:rFonts w:ascii="Courier New" w:hAnsi="Courier New" w:cs="Courier New"/>
@@ -2257,6 +2253,7 @@
         </w:rPr>
         <w:t>public</w:t>
       </w:r>
+      <w:proofErr w:type="gramEnd"/>
       <w:r>
         <w:rPr>
           <w:rFonts w:ascii="Courier New" w:hAnsi="Courier New" w:cs="Courier New"/>
@@ -2379,6 +2376,7 @@
           <w:lang w:val="en-US"/>
         </w:rPr>
       </w:pPr>
+      <w:proofErr w:type="gramStart"/>
       <w:r>
         <w:rPr>
           <w:rFonts w:ascii="Courier New" w:hAnsi="Courier New" w:cs="Courier New"/>
@@ -2391,6 +2389,7 @@
         </w:rPr>
         <w:t>public</w:t>
       </w:r>
+      <w:proofErr w:type="gramEnd"/>
       <w:r>
         <w:rPr>
           <w:rFonts w:ascii="Courier New" w:hAnsi="Courier New" w:cs="Courier New"/>
@@ -2447,6 +2446,7 @@
         </w:rPr>
         <w:tab/>
       </w:r>
+      <w:proofErr w:type="gramStart"/>
       <w:r>
         <w:rPr>
           <w:rFonts w:ascii="Courier New" w:hAnsi="Courier New" w:cs="Courier New"/>
@@ -2459,6 +2459,7 @@
         </w:rPr>
         <w:t>public</w:t>
       </w:r>
+      <w:proofErr w:type="gramEnd"/>
       <w:r>
         <w:rPr>
           <w:rFonts w:ascii="Courier New" w:hAnsi="Courier New" w:cs="Courier New"/>
@@ -2504,6 +2505,7 @@
         <w:tab/>
       </w:r>
       <w:proofErr w:type="spellStart"/>
+      <w:proofErr w:type="gramStart"/>
       <w:r>
         <w:rPr>
           <w:rFonts w:ascii="Courier New" w:hAnsi="Courier New" w:cs="Courier New"/>
@@ -2548,13 +2550,14 @@
         <w:t>(</w:t>
       </w:r>
       <w:proofErr w:type="spellStart"/>
-      <w:r>
-        <w:rPr>
-          <w:rFonts w:ascii="Courier New" w:hAnsi="Courier New" w:cs="Courier New"/>
-          <w:color w:val="000000"/>
-          <w:sz w:val="20"/>
-          <w:szCs w:val="20"/>
-          <w:highlight w:val="lightGray"/>
+      <w:proofErr w:type="gramEnd"/>
+      <w:r>
+        <w:rPr>
+          <w:rFonts w:ascii="Courier New" w:hAnsi="Courier New" w:cs="Courier New"/>
+          <w:color w:val="000000"/>
+          <w:sz w:val="20"/>
+          <w:szCs w:val="20"/>
+          <w:highlight w:val="yellow"/>
           <w:lang w:val="en-US"/>
         </w:rPr>
         <w:t>SocialNetworkInfo.</w:t>
@@ -2567,7 +2570,7 @@
           <w:color w:val="0000C0"/>
           <w:sz w:val="20"/>
           <w:szCs w:val="20"/>
-          <w:highlight w:val="lightGray"/>
+          <w:highlight w:val="yellow"/>
           <w:lang w:val="en-US"/>
         </w:rPr>
         <w:t>message</w:t>
@@ -2647,66 +2650,6 @@
       <w:pPr>
         <w:spacing w:after="0" w:line="240" w:lineRule="auto"/>
         <w:rPr>
-          <w:rFonts w:ascii="Courier New" w:hAnsi="Courier New" w:cs="Courier New"/>
-          <w:color w:val="000000"/>
-          <w:sz w:val="20"/>
-          <w:szCs w:val="20"/>
-          <w:lang w:val="en-US"/>
-        </w:rPr>
-      </w:pPr>
-    </w:p>
-    <w:p>
-      <w:pPr>
-        <w:spacing w:after="0" w:line="240" w:lineRule="auto"/>
-        <w:rPr>
-          <w:rFonts w:ascii="Courier New" w:hAnsi="Courier New" w:cs="Courier New"/>
-          <w:color w:val="000000"/>
-          <w:sz w:val="20"/>
-          <w:szCs w:val="20"/>
-          <w:lang w:val="en-US"/>
-        </w:rPr>
-      </w:pPr>
-    </w:p>
-    <w:p>
-      <w:pPr>
-        <w:spacing w:after="0" w:line="240" w:lineRule="auto"/>
-        <w:rPr>
-          <w:rFonts w:ascii="Courier New" w:hAnsi="Courier New" w:cs="Courier New"/>
-          <w:color w:val="000000"/>
-          <w:sz w:val="20"/>
-          <w:szCs w:val="20"/>
-          <w:lang w:val="en-US"/>
-        </w:rPr>
-      </w:pPr>
-    </w:p>
-    <w:p>
-      <w:pPr>
-        <w:spacing w:after="0" w:line="240" w:lineRule="auto"/>
-        <w:rPr>
-          <w:rFonts w:ascii="Courier New" w:hAnsi="Courier New" w:cs="Courier New"/>
-          <w:color w:val="000000"/>
-          <w:sz w:val="20"/>
-          <w:szCs w:val="20"/>
-          <w:lang w:val="en-US"/>
-        </w:rPr>
-      </w:pPr>
-    </w:p>
-    <w:p>
-      <w:pPr>
-        <w:spacing w:after="0" w:line="240" w:lineRule="auto"/>
-        <w:rPr>
-          <w:rFonts w:ascii="Courier New" w:hAnsi="Courier New" w:cs="Courier New"/>
-          <w:color w:val="000000"/>
-          <w:sz w:val="20"/>
-          <w:szCs w:val="20"/>
-          <w:lang w:val="en-US"/>
-        </w:rPr>
-      </w:pPr>
-    </w:p>
-    <w:p>
-      <w:pPr>
-        <w:spacing w:after="0" w:line="240" w:lineRule="auto"/>
-        <w:rPr>
           <w:rFonts w:ascii="Arial" w:hAnsi="Arial" w:cs="Arial"/>
           <w:b/>
           <w:i/>
@@ -2742,6 +2685,7 @@
           <w:lang w:val="en-US"/>
         </w:rPr>
       </w:pPr>
+      <w:proofErr w:type="gramStart"/>
       <w:r>
         <w:rPr>
           <w:rFonts w:ascii="Courier New" w:hAnsi="Courier New" w:cs="Courier New"/>
@@ -2754,6 +2698,7 @@
         </w:rPr>
         <w:t>public</w:t>
       </w:r>
+      <w:proofErr w:type="gramEnd"/>
       <w:r>
         <w:rPr>
           <w:rFonts w:ascii="Courier New" w:hAnsi="Courier New" w:cs="Courier New"/>
@@ -2888,6 +2833,7 @@
           <w:lang w:val="en-US"/>
         </w:rPr>
       </w:pPr>
+      <w:proofErr w:type="gramStart"/>
       <w:r>
         <w:rPr>
           <w:rFonts w:ascii="Courier New" w:hAnsi="Courier New" w:cs="Courier New"/>
@@ -2900,6 +2846,7 @@
         </w:rPr>
         <w:t>public</w:t>
       </w:r>
+      <w:proofErr w:type="gramEnd"/>
       <w:r>
         <w:rPr>
           <w:rFonts w:ascii="Courier New" w:hAnsi="Courier New" w:cs="Courier New"/>
@@ -2940,7 +2887,7 @@
           <w:color w:val="7F0055"/>
           <w:sz w:val="20"/>
           <w:szCs w:val="20"/>
-          <w:highlight w:val="lightGray"/>
+          <w:highlight w:val="yellow"/>
           <w:lang w:val="en-US"/>
         </w:rPr>
         <w:t>extends</w:t>
@@ -2951,7 +2898,7 @@
           <w:color w:val="000000"/>
           <w:sz w:val="20"/>
           <w:szCs w:val="20"/>
-          <w:highlight w:val="lightGray"/>
+          <w:highlight w:val="yellow"/>
           <w:lang w:val="en-US"/>
         </w:rPr>
         <w:t xml:space="preserve"> </w:t>
@@ -2963,7 +2910,7 @@
           <w:color w:val="000000"/>
           <w:sz w:val="20"/>
           <w:szCs w:val="20"/>
-          <w:highlight w:val="lightGray"/>
+          <w:highlight w:val="yellow"/>
           <w:lang w:val="en-US"/>
         </w:rPr>
         <w:t>ASocialMedia</w:t>
@@ -3002,7 +2949,6 @@
           <w:szCs w:val="20"/>
           <w:lang w:val="en-US"/>
         </w:rPr>
-        <w:lastRenderedPageBreak/>
         <w:t>}</w:t>
       </w:r>
     </w:p>
@@ -3035,6 +2981,320 @@
           <w:lang w:val="en-US"/>
         </w:rPr>
       </w:pPr>
+      <w:proofErr w:type="gramStart"/>
+      <w:r>
+        <w:rPr>
+          <w:rFonts w:ascii="Courier New" w:hAnsi="Courier New" w:cs="Courier New"/>
+          <w:b/>
+          <w:bCs/>
+          <w:color w:val="7F0055"/>
+          <w:sz w:val="20"/>
+          <w:szCs w:val="20"/>
+          <w:lang w:val="en-US"/>
+        </w:rPr>
+        <w:t>public</w:t>
+      </w:r>
+      <w:proofErr w:type="gramEnd"/>
+      <w:r>
+        <w:rPr>
+          <w:rFonts w:ascii="Courier New" w:hAnsi="Courier New" w:cs="Courier New"/>
+          <w:color w:val="000000"/>
+          <w:sz w:val="20"/>
+          <w:szCs w:val="20"/>
+          <w:lang w:val="en-US"/>
+        </w:rPr>
+        <w:t xml:space="preserve"> </w:t>
+      </w:r>
+      <w:r>
+        <w:rPr>
+          <w:rFonts w:ascii="Courier New" w:hAnsi="Courier New" w:cs="Courier New"/>
+          <w:b/>
+          <w:bCs/>
+          <w:color w:val="7F0055"/>
+          <w:sz w:val="20"/>
+          <w:szCs w:val="20"/>
+          <w:lang w:val="en-US"/>
+        </w:rPr>
+        <w:t>class</w:t>
+      </w:r>
+      <w:r>
+        <w:rPr>
+          <w:rFonts w:ascii="Courier New" w:hAnsi="Courier New" w:cs="Courier New"/>
+          <w:color w:val="000000"/>
+          <w:sz w:val="20"/>
+          <w:szCs w:val="20"/>
+          <w:lang w:val="en-US"/>
+        </w:rPr>
+        <w:t xml:space="preserve"> </w:t>
+      </w:r>
+      <w:proofErr w:type="spellStart"/>
+      <w:r>
+        <w:rPr>
+          <w:rFonts w:ascii="Courier New" w:hAnsi="Courier New" w:cs="Courier New"/>
+          <w:color w:val="000000"/>
+          <w:sz w:val="20"/>
+          <w:szCs w:val="20"/>
+          <w:lang w:val="en-US"/>
+        </w:rPr>
+        <w:t>SchoolGroup</w:t>
+      </w:r>
+      <w:proofErr w:type="spellEnd"/>
+      <w:r>
+        <w:rPr>
+          <w:rFonts w:ascii="Courier New" w:hAnsi="Courier New" w:cs="Courier New"/>
+          <w:color w:val="000000"/>
+          <w:sz w:val="20"/>
+          <w:szCs w:val="20"/>
+          <w:lang w:val="en-US"/>
+        </w:rPr>
+        <w:t xml:space="preserve"> </w:t>
+      </w:r>
+      <w:r>
+        <w:rPr>
+          <w:rFonts w:ascii="Courier New" w:hAnsi="Courier New" w:cs="Courier New"/>
+          <w:b/>
+          <w:bCs/>
+          <w:color w:val="7F0055"/>
+          <w:sz w:val="20"/>
+          <w:szCs w:val="20"/>
+          <w:highlight w:val="yellow"/>
+          <w:lang w:val="en-US"/>
+        </w:rPr>
+        <w:t>extends</w:t>
+      </w:r>
+      <w:r>
+        <w:rPr>
+          <w:rFonts w:ascii="Courier New" w:hAnsi="Courier New" w:cs="Courier New"/>
+          <w:color w:val="000000"/>
+          <w:sz w:val="20"/>
+          <w:szCs w:val="20"/>
+          <w:highlight w:val="yellow"/>
+          <w:lang w:val="en-US"/>
+        </w:rPr>
+        <w:t xml:space="preserve"> Group</w:t>
+      </w:r>
+      <w:r>
+        <w:rPr>
+          <w:rFonts w:ascii="Courier New" w:hAnsi="Courier New" w:cs="Courier New"/>
+          <w:color w:val="000000"/>
+          <w:sz w:val="20"/>
+          <w:szCs w:val="20"/>
+          <w:lang w:val="en-US"/>
+        </w:rPr>
+        <w:t>{</w:t>
+      </w:r>
+    </w:p>
+    <w:p>
+      <w:pPr>
+        <w:autoSpaceDE w:val="0"/>
+        <w:autoSpaceDN w:val="0"/>
+        <w:adjustRightInd w:val="0"/>
+        <w:spacing w:after="0" w:line="240" w:lineRule="auto"/>
+        <w:rPr>
+          <w:rFonts w:ascii="Courier New" w:hAnsi="Courier New" w:cs="Courier New"/>
+          <w:color w:val="000000"/>
+          <w:sz w:val="20"/>
+          <w:szCs w:val="20"/>
+          <w:lang w:val="en-US"/>
+        </w:rPr>
+      </w:pPr>
+      <w:r>
+        <w:rPr>
+          <w:rFonts w:ascii="Courier New" w:hAnsi="Courier New" w:cs="Courier New"/>
+          <w:color w:val="000000"/>
+          <w:sz w:val="20"/>
+          <w:szCs w:val="20"/>
+          <w:lang w:val="en-US"/>
+        </w:rPr>
+        <w:t>}</w:t>
+      </w:r>
+    </w:p>
+    <w:p>
+      <w:pPr>
+        <w:autoSpaceDE w:val="0"/>
+        <w:autoSpaceDN w:val="0"/>
+        <w:adjustRightInd w:val="0"/>
+        <w:spacing w:after="0" w:line="240" w:lineRule="auto"/>
+        <w:rPr>
+          <w:rFonts w:ascii="Courier New" w:hAnsi="Courier New" w:cs="Courier New"/>
+          <w:color w:val="000000"/>
+          <w:sz w:val="20"/>
+          <w:szCs w:val="20"/>
+          <w:lang w:val="en-US"/>
+        </w:rPr>
+      </w:pPr>
+    </w:p>
+    <w:p>
+      <w:pPr>
+        <w:autoSpaceDE w:val="0"/>
+        <w:autoSpaceDN w:val="0"/>
+        <w:adjustRightInd w:val="0"/>
+        <w:spacing w:after="0" w:line="240" w:lineRule="auto"/>
+        <w:rPr>
+          <w:rFonts w:ascii="Courier New" w:hAnsi="Courier New" w:cs="Courier New"/>
+          <w:bCs/>
+          <w:sz w:val="20"/>
+          <w:szCs w:val="20"/>
+          <w:lang w:val="en-US"/>
+        </w:rPr>
+      </w:pPr>
+      <w:proofErr w:type="gramStart"/>
+      <w:r>
+        <w:rPr>
+          <w:rFonts w:ascii="Courier New" w:hAnsi="Courier New" w:cs="Courier New"/>
+          <w:b/>
+          <w:bCs/>
+          <w:color w:val="7F0055"/>
+          <w:sz w:val="20"/>
+          <w:szCs w:val="20"/>
+          <w:lang w:val="en-US"/>
+        </w:rPr>
+        <w:t>public</w:t>
+      </w:r>
+      <w:proofErr w:type="gramEnd"/>
+      <w:r>
+        <w:rPr>
+          <w:rFonts w:ascii="Courier New" w:hAnsi="Courier New" w:cs="Courier New"/>
+          <w:color w:val="000000"/>
+          <w:sz w:val="20"/>
+          <w:szCs w:val="20"/>
+          <w:lang w:val="en-US"/>
+        </w:rPr>
+        <w:t xml:space="preserve"> </w:t>
+      </w:r>
+      <w:r>
+        <w:rPr>
+          <w:rFonts w:ascii="Courier New" w:hAnsi="Courier New" w:cs="Courier New"/>
+          <w:b/>
+          <w:bCs/>
+          <w:color w:val="7F0055"/>
+          <w:sz w:val="20"/>
+          <w:szCs w:val="20"/>
+          <w:lang w:val="en-US"/>
+        </w:rPr>
+        <w:t>class</w:t>
+      </w:r>
+      <w:r>
+        <w:rPr>
+          <w:rFonts w:ascii="Courier New" w:hAnsi="Courier New" w:cs="Courier New"/>
+          <w:b/>
+          <w:bCs/>
+          <w:color w:val="7F0055"/>
+          <w:sz w:val="20"/>
+          <w:szCs w:val="20"/>
+          <w:lang w:val="en-US"/>
+        </w:rPr>
+        <w:t xml:space="preserve"> </w:t>
+      </w:r>
+      <w:proofErr w:type="spellStart"/>
+      <w:r>
+        <w:rPr>
+          <w:rFonts w:ascii="Courier New" w:hAnsi="Courier New" w:cs="Courier New"/>
+          <w:bCs/>
+          <w:sz w:val="20"/>
+          <w:szCs w:val="20"/>
+          <w:lang w:val="en-US"/>
+        </w:rPr>
+        <w:t>MyFrame</w:t>
+      </w:r>
+      <w:proofErr w:type="spellEnd"/>
+      <w:r>
+        <w:rPr>
+          <w:rFonts w:ascii="Courier New" w:hAnsi="Courier New" w:cs="Courier New"/>
+          <w:bCs/>
+          <w:sz w:val="20"/>
+          <w:szCs w:val="20"/>
+          <w:lang w:val="en-US"/>
+        </w:rPr>
+        <w:t xml:space="preserve"> </w:t>
+      </w:r>
+      <w:r>
+        <w:rPr>
+          <w:rFonts w:ascii="Courier New" w:hAnsi="Courier New" w:cs="Courier New"/>
+          <w:b/>
+          <w:bCs/>
+          <w:color w:val="7F0055"/>
+          <w:sz w:val="20"/>
+          <w:szCs w:val="20"/>
+          <w:highlight w:val="yellow"/>
+          <w:lang w:val="en-US"/>
+        </w:rPr>
+        <w:t>extends</w:t>
+      </w:r>
+      <w:r>
+        <w:rPr>
+          <w:rFonts w:ascii="Courier New" w:hAnsi="Courier New" w:cs="Courier New"/>
+          <w:b/>
+          <w:bCs/>
+          <w:color w:val="7F0055"/>
+          <w:sz w:val="20"/>
+          <w:szCs w:val="20"/>
+          <w:highlight w:val="yellow"/>
+          <w:lang w:val="en-US"/>
+        </w:rPr>
+        <w:t xml:space="preserve"> </w:t>
+      </w:r>
+      <w:proofErr w:type="spellStart"/>
+      <w:r>
+        <w:rPr>
+          <w:rFonts w:ascii="Courier New" w:hAnsi="Courier New" w:cs="Courier New"/>
+          <w:bCs/>
+          <w:sz w:val="20"/>
+          <w:szCs w:val="20"/>
+          <w:highlight w:val="yellow"/>
+          <w:lang w:val="en-US"/>
+        </w:rPr>
+        <w:t>JFrame</w:t>
+      </w:r>
+      <w:proofErr w:type="spellEnd"/>
+      <w:r>
+        <w:rPr>
+          <w:rFonts w:ascii="Courier New" w:hAnsi="Courier New" w:cs="Courier New"/>
+          <w:bCs/>
+          <w:sz w:val="20"/>
+          <w:szCs w:val="20"/>
+          <w:lang w:val="en-US"/>
+        </w:rPr>
+        <w:t>{</w:t>
+      </w:r>
+    </w:p>
+    <w:p>
+      <w:pPr>
+        <w:autoSpaceDE w:val="0"/>
+        <w:autoSpaceDN w:val="0"/>
+        <w:adjustRightInd w:val="0"/>
+        <w:spacing w:after="0" w:line="240" w:lineRule="auto"/>
+        <w:rPr>
+          <w:rFonts w:ascii="Courier New" w:hAnsi="Courier New" w:cs="Courier New"/>
+          <w:bCs/>
+          <w:sz w:val="20"/>
+          <w:szCs w:val="20"/>
+          <w:lang w:val="en-US"/>
+        </w:rPr>
+      </w:pPr>
+      <w:r>
+        <w:rPr>
+          <w:rFonts w:ascii="Courier New" w:hAnsi="Courier New" w:cs="Courier New"/>
+          <w:bCs/>
+          <w:sz w:val="20"/>
+          <w:szCs w:val="20"/>
+          <w:lang w:val="en-US"/>
+        </w:rPr>
+        <w:t>}</w:t>
+      </w:r>
+    </w:p>
+    <w:p>
+      <w:pPr>
+        <w:rPr>
+          <w:lang w:val="en-US"/>
+        </w:rPr>
+      </w:pPr>
+      <w:r>
+        <w:rPr>
+          <w:lang w:val="en-US"/>
+        </w:rPr>
+        <w:br w:type="page"/>
+      </w:r>
     </w:p>
     <w:p>
       <w:pPr>
@@ -3060,6 +3320,7 @@
           <w:szCs w:val="28"/>
           <w:lang w:val="en-US"/>
         </w:rPr>
+        <w:lastRenderedPageBreak/>
         <w:t>5.4</w:t>
       </w:r>
     </w:p>
@@ -3076,6 +3337,7 @@
           <w:lang w:val="en-US"/>
         </w:rPr>
       </w:pPr>
+      <w:proofErr w:type="gramStart"/>
       <w:r>
         <w:rPr>
           <w:rFonts w:ascii="Courier New" w:hAnsi="Courier New" w:cs="Courier New"/>
@@ -3088,6 +3350,7 @@
         </w:rPr>
         <w:t>public</w:t>
       </w:r>
+      <w:proofErr w:type="gramEnd"/>
       <w:r>
         <w:rPr>
           <w:rFonts w:ascii="Courier New" w:hAnsi="Courier New" w:cs="Courier New"/>
@@ -3196,6 +3459,7 @@
           <w:lang w:val="en-US"/>
         </w:rPr>
       </w:pPr>
+      <w:proofErr w:type="gramStart"/>
       <w:r>
         <w:rPr>
           <w:rFonts w:ascii="Courier New" w:hAnsi="Courier New" w:cs="Courier New"/>
@@ -3208,6 +3472,7 @@
         </w:rPr>
         <w:t>public</w:t>
       </w:r>
+      <w:proofErr w:type="gramEnd"/>
       <w:r>
         <w:rPr>
           <w:rFonts w:ascii="Courier New" w:hAnsi="Courier New" w:cs="Courier New"/>
@@ -3270,7 +3535,7 @@
           <w:color w:val="7F0055"/>
           <w:sz w:val="20"/>
           <w:szCs w:val="20"/>
-          <w:highlight w:val="lightGray"/>
+          <w:highlight w:val="yellow"/>
           <w:lang w:val="en-US"/>
         </w:rPr>
         <w:t>implements</w:t>
@@ -3281,7 +3546,7 @@
           <w:color w:val="000000"/>
           <w:sz w:val="20"/>
           <w:szCs w:val="20"/>
-          <w:highlight w:val="lightGray"/>
+          <w:highlight w:val="yellow"/>
           <w:lang w:val="en-US"/>
         </w:rPr>
         <w:t xml:space="preserve"> </w:t>
@@ -3293,7 +3558,7 @@
           <w:color w:val="000000"/>
           <w:sz w:val="20"/>
           <w:szCs w:val="20"/>
-          <w:highlight w:val="lightGray"/>
+          <w:highlight w:val="yellow"/>
           <w:lang w:val="en-US"/>
         </w:rPr>
         <w:t>IASocialMedia</w:t>
@@ -3348,21 +3613,6 @@
         </w:rPr>
         <w:t>}</w:t>
       </w:r>
-    </w:p>
-    <w:p>
-      <w:pPr>
-        <w:autoSpaceDE w:val="0"/>
-        <w:autoSpaceDN w:val="0"/>
-        <w:adjustRightInd w:val="0"/>
-        <w:spacing w:after="0" w:line="240" w:lineRule="auto"/>
-        <w:rPr>
-          <w:rFonts w:ascii="Courier New" w:hAnsi="Courier New" w:cs="Courier New"/>
-          <w:color w:val="000000"/>
-          <w:sz w:val="20"/>
-          <w:szCs w:val="20"/>
-          <w:lang w:val="en-US"/>
-        </w:rPr>
-      </w:pPr>
     </w:p>
     <w:p>
       <w:pPr>
@@ -3421,6 +3671,7 @@
           <w:lang w:val="en-US"/>
         </w:rPr>
       </w:pPr>
+      <w:proofErr w:type="gramStart"/>
       <w:r>
         <w:rPr>
           <w:rFonts w:ascii="Courier New" w:hAnsi="Courier New" w:cs="Courier New"/>
@@ -3433,6 +3684,7 @@
         </w:rPr>
         <w:t>public</w:t>
       </w:r>
+      <w:proofErr w:type="gramEnd"/>
       <w:r>
         <w:rPr>
           <w:rFonts w:ascii="Courier New" w:hAnsi="Courier New" w:cs="Courier New"/>
@@ -3511,6 +3763,7 @@
         </w:rPr>
         <w:tab/>
       </w:r>
+      <w:proofErr w:type="gramStart"/>
       <w:r>
         <w:rPr>
           <w:rFonts w:ascii="Courier New" w:hAnsi="Courier New" w:cs="Courier New"/>
@@ -3519,16 +3772,19 @@
           <w:color w:val="7F0055"/>
           <w:sz w:val="20"/>
           <w:szCs w:val="20"/>
+          <w:highlight w:val="yellow"/>
           <w:lang w:val="en-US"/>
         </w:rPr>
         <w:t>public</w:t>
       </w:r>
-      <w:r>
-        <w:rPr>
-          <w:rFonts w:ascii="Courier New" w:hAnsi="Courier New" w:cs="Courier New"/>
-          <w:color w:val="000000"/>
-          <w:sz w:val="20"/>
-          <w:szCs w:val="20"/>
+      <w:proofErr w:type="gramEnd"/>
+      <w:r>
+        <w:rPr>
+          <w:rFonts w:ascii="Courier New" w:hAnsi="Courier New" w:cs="Courier New"/>
+          <w:color w:val="000000"/>
+          <w:sz w:val="20"/>
+          <w:szCs w:val="20"/>
+          <w:highlight w:val="yellow"/>
           <w:lang w:val="en-US"/>
         </w:rPr>
         <w:t xml:space="preserve"> Timeline </w:t>
@@ -3540,6 +3796,7 @@
           <w:color w:val="0000C0"/>
           <w:sz w:val="20"/>
           <w:szCs w:val="20"/>
+          <w:highlight w:val="yellow"/>
           <w:lang w:val="en-US"/>
         </w:rPr>
         <w:t>time</w:t>
@@ -3550,6 +3807,7 @@
           <w:color w:val="000000"/>
           <w:sz w:val="20"/>
           <w:szCs w:val="20"/>
+          <w:highlight w:val="yellow"/>
           <w:lang w:val="en-US"/>
         </w:rPr>
         <w:t>;</w:t>
@@ -3579,21 +3837,6 @@
         </w:rPr>
         <w:t>}</w:t>
       </w:r>
-    </w:p>
-    <w:p>
-      <w:pPr>
-        <w:autoSpaceDE w:val="0"/>
-        <w:autoSpaceDN w:val="0"/>
-        <w:adjustRightInd w:val="0"/>
-        <w:spacing w:after="0" w:line="240" w:lineRule="auto"/>
-        <w:rPr>
-          <w:rFonts w:ascii="Courier New" w:hAnsi="Courier New" w:cs="Courier New"/>
-          <w:color w:val="000000"/>
-          <w:sz w:val="20"/>
-          <w:szCs w:val="20"/>
-          <w:lang w:val="en-US"/>
-        </w:rPr>
-      </w:pPr>
     </w:p>
     <w:p>
       <w:pPr>
@@ -3652,6 +3895,7 @@
           <w:lang w:val="en-US"/>
         </w:rPr>
       </w:pPr>
+      <w:proofErr w:type="gramStart"/>
       <w:r>
         <w:rPr>
           <w:rFonts w:ascii="Courier New" w:hAnsi="Courier New" w:cs="Courier New"/>
@@ -3664,6 +3908,7 @@
         </w:rPr>
         <w:t>public</w:t>
       </w:r>
+      <w:proofErr w:type="gramEnd"/>
       <w:r>
         <w:rPr>
           <w:rFonts w:ascii="Courier New" w:hAnsi="Courier New" w:cs="Courier New"/>
@@ -3742,6 +3987,7 @@
         </w:rPr>
         <w:tab/>
       </w:r>
+      <w:proofErr w:type="gramStart"/>
       <w:r>
         <w:rPr>
           <w:rFonts w:ascii="Courier New" w:hAnsi="Courier New" w:cs="Courier New"/>
@@ -3754,6 +4000,7 @@
         </w:rPr>
         <w:t>public</w:t>
       </w:r>
+      <w:proofErr w:type="gramEnd"/>
       <w:r>
         <w:rPr>
           <w:rFonts w:ascii="Courier New" w:hAnsi="Courier New" w:cs="Courier New"/>
@@ -3813,33 +4060,19 @@
         <w:spacing w:after="0" w:line="240" w:lineRule="auto"/>
         <w:rPr>
           <w:rFonts w:ascii="Courier New" w:hAnsi="Courier New" w:cs="Courier New"/>
-          <w:color w:val="000000"/>
-          <w:sz w:val="20"/>
-          <w:szCs w:val="20"/>
-          <w:lang w:val="en-US"/>
-        </w:rPr>
-      </w:pPr>
-    </w:p>
-    <w:p>
-      <w:pPr>
-        <w:autoSpaceDE w:val="0"/>
-        <w:autoSpaceDN w:val="0"/>
-        <w:adjustRightInd w:val="0"/>
-        <w:spacing w:after="0" w:line="240" w:lineRule="auto"/>
-        <w:rPr>
-          <w:rFonts w:ascii="Courier New" w:hAnsi="Courier New" w:cs="Courier New"/>
-          <w:sz w:val="20"/>
-          <w:szCs w:val="20"/>
-          <w:lang w:val="en-US"/>
-        </w:rPr>
-      </w:pPr>
+          <w:sz w:val="20"/>
+          <w:szCs w:val="20"/>
+          <w:lang w:val="en-US"/>
+        </w:rPr>
+      </w:pPr>
+      <w:proofErr w:type="gramStart"/>
       <w:r>
         <w:rPr>
           <w:rFonts w:ascii="Courier New" w:hAnsi="Courier New" w:cs="Courier New"/>
           <w:color w:val="646464"/>
           <w:sz w:val="20"/>
           <w:szCs w:val="20"/>
-          <w:highlight w:val="lightGray"/>
+          <w:highlight w:val="yellow"/>
           <w:lang w:val="en-US"/>
         </w:rPr>
         <w:t>@</w:t>
@@ -3851,7 +4084,7 @@
           <w:color w:val="646464"/>
           <w:sz w:val="20"/>
           <w:szCs w:val="20"/>
-          <w:highlight w:val="lightGray"/>
+          <w:highlight w:val="yellow"/>
           <w:lang w:val="en-US"/>
         </w:rPr>
         <w:t>SocialTagAnnotation</w:t>
@@ -3863,10 +4096,22 @@
           <w:color w:val="000000"/>
           <w:sz w:val="20"/>
           <w:szCs w:val="20"/>
-          <w:highlight w:val="lightGray"/>
-          <w:lang w:val="en-US"/>
-        </w:rPr>
-        <w:t xml:space="preserve">(tags = { </w:t>
+          <w:highlight w:val="yellow"/>
+          <w:lang w:val="en-US"/>
+        </w:rPr>
+        <w:t>(</w:t>
+      </w:r>
+      <w:proofErr w:type="gramEnd"/>
+      <w:r>
+        <w:rPr>
+          <w:rFonts w:ascii="Courier New" w:hAnsi="Courier New" w:cs="Courier New"/>
+          <w:color w:val="000000"/>
+          <w:sz w:val="20"/>
+          <w:szCs w:val="20"/>
+          <w:highlight w:val="yellow"/>
+          <w:lang w:val="en-US"/>
+        </w:rPr>
+        <w:t xml:space="preserve">tags = { </w:t>
       </w:r>
       <w:r>
         <w:rPr>
@@ -3874,7 +4119,7 @@
           <w:color w:val="2A00FF"/>
           <w:sz w:val="20"/>
           <w:szCs w:val="20"/>
-          <w:highlight w:val="lightGray"/>
+          <w:highlight w:val="yellow"/>
           <w:lang w:val="en-US"/>
         </w:rPr>
         <w:t>"</w:t>
@@ -3886,7 +4131,7 @@
           <w:color w:val="2A00FF"/>
           <w:sz w:val="20"/>
           <w:szCs w:val="20"/>
-          <w:highlight w:val="lightGray"/>
+          <w:highlight w:val="yellow"/>
           <w:lang w:val="en-US"/>
         </w:rPr>
         <w:t>three"</w:t>
@@ -3897,7 +4142,7 @@
           <w:color w:val="000000"/>
           <w:sz w:val="20"/>
           <w:szCs w:val="20"/>
-          <w:highlight w:val="lightGray"/>
+          <w:highlight w:val="yellow"/>
           <w:lang w:val="en-US"/>
         </w:rPr>
         <w:t>,</w:t>
@@ -3908,7 +4153,7 @@
           <w:color w:val="2A00FF"/>
           <w:sz w:val="20"/>
           <w:szCs w:val="20"/>
-          <w:highlight w:val="lightGray"/>
+          <w:highlight w:val="yellow"/>
           <w:lang w:val="en-US"/>
         </w:rPr>
         <w:t>"different"</w:t>
@@ -3919,7 +4164,7 @@
           <w:color w:val="000000"/>
           <w:sz w:val="20"/>
           <w:szCs w:val="20"/>
-          <w:highlight w:val="lightGray"/>
+          <w:highlight w:val="yellow"/>
           <w:lang w:val="en-US"/>
         </w:rPr>
         <w:t>,</w:t>
@@ -3930,7 +4175,7 @@
           <w:color w:val="2A00FF"/>
           <w:sz w:val="20"/>
           <w:szCs w:val="20"/>
-          <w:highlight w:val="lightGray"/>
+          <w:highlight w:val="yellow"/>
           <w:lang w:val="en-US"/>
         </w:rPr>
         <w:t>"tags</w:t>
@@ -3942,7 +4187,7 @@
           <w:color w:val="2A00FF"/>
           <w:sz w:val="20"/>
           <w:szCs w:val="20"/>
-          <w:highlight w:val="lightGray"/>
+          <w:highlight w:val="yellow"/>
           <w:lang w:val="en-US"/>
         </w:rPr>
         <w:t>"</w:t>
@@ -3953,7 +4198,7 @@
           <w:color w:val="000000"/>
           <w:sz w:val="20"/>
           <w:szCs w:val="20"/>
-          <w:highlight w:val="lightGray"/>
+          <w:highlight w:val="yellow"/>
           <w:lang w:val="en-US"/>
         </w:rPr>
         <w:t xml:space="preserve"> })</w:t>
@@ -3972,6 +4217,7 @@
           <w:lang w:val="en-US"/>
         </w:rPr>
       </w:pPr>
+      <w:proofErr w:type="gramStart"/>
       <w:r>
         <w:rPr>
           <w:rFonts w:ascii="Courier New" w:hAnsi="Courier New" w:cs="Courier New"/>
@@ -3984,6 +4230,7 @@
         </w:rPr>
         <w:t>public</w:t>
       </w:r>
+      <w:proofErr w:type="gramEnd"/>
       <w:r>
         <w:rPr>
           <w:rFonts w:ascii="Courier New" w:hAnsi="Courier New" w:cs="Courier New"/>
@@ -4041,21 +4288,6 @@
         </w:rPr>
         <w:t>}</w:t>
       </w:r>
-    </w:p>
-    <w:p>
-      <w:pPr>
-        <w:autoSpaceDE w:val="0"/>
-        <w:autoSpaceDN w:val="0"/>
-        <w:adjustRightInd w:val="0"/>
-        <w:spacing w:after="0" w:line="240" w:lineRule="auto"/>
-        <w:rPr>
-          <w:rFonts w:ascii="Courier New" w:hAnsi="Courier New" w:cs="Courier New"/>
-          <w:color w:val="000000"/>
-          <w:sz w:val="20"/>
-          <w:szCs w:val="20"/>
-          <w:lang w:val="en-US"/>
-        </w:rPr>
-      </w:pPr>
     </w:p>
     <w:p>
       <w:pPr>
@@ -4114,6 +4346,7 @@
           <w:lang w:val="en-US"/>
         </w:rPr>
       </w:pPr>
+      <w:proofErr w:type="gramStart"/>
       <w:r>
         <w:rPr>
           <w:rFonts w:ascii="Courier New" w:hAnsi="Courier New" w:cs="Courier New"/>
@@ -4126,6 +4359,7 @@
         </w:rPr>
         <w:t>public</w:t>
       </w:r>
+      <w:proofErr w:type="gramEnd"/>
       <w:r>
         <w:rPr>
           <w:rFonts w:ascii="Courier New" w:hAnsi="Courier New" w:cs="Courier New"/>
@@ -4226,6 +4460,7 @@
         </w:rPr>
         <w:tab/>
       </w:r>
+      <w:proofErr w:type="gramStart"/>
       <w:r>
         <w:rPr>
           <w:rFonts w:ascii="Courier New" w:hAnsi="Courier New" w:cs="Courier New"/>
@@ -4238,6 +4473,7 @@
         </w:rPr>
         <w:t>public</w:t>
       </w:r>
+      <w:proofErr w:type="gramEnd"/>
       <w:r>
         <w:rPr>
           <w:rFonts w:ascii="Courier New" w:hAnsi="Courier New" w:cs="Courier New"/>
@@ -4304,6 +4540,7 @@
         </w:rPr>
         <w:tab/>
       </w:r>
+      <w:proofErr w:type="gramStart"/>
       <w:r>
         <w:rPr>
           <w:rFonts w:ascii="Courier New" w:hAnsi="Courier New" w:cs="Courier New"/>
@@ -4324,7 +4561,18 @@
           <w:szCs w:val="20"/>
           <w:lang w:val="en-US"/>
         </w:rPr>
-        <w:t>(message);</w:t>
+        <w:t>(</w:t>
+      </w:r>
+      <w:proofErr w:type="gramEnd"/>
+      <w:r>
+        <w:rPr>
+          <w:rFonts w:ascii="Courier New" w:hAnsi="Courier New" w:cs="Courier New"/>
+          <w:color w:val="000000"/>
+          <w:sz w:val="20"/>
+          <w:szCs w:val="20"/>
+          <w:lang w:val="en-US"/>
+        </w:rPr>
+        <w:t>message);</w:t>
       </w:r>
     </w:p>
     <w:p>
@@ -4405,6 +4653,7 @@
           <w:lang w:val="en-US"/>
         </w:rPr>
       </w:pPr>
+      <w:proofErr w:type="gramStart"/>
       <w:r>
         <w:rPr>
           <w:rFonts w:ascii="Courier New" w:hAnsi="Courier New" w:cs="Courier New"/>
@@ -4417,6 +4666,7 @@
         </w:rPr>
         <w:t>public</w:t>
       </w:r>
+      <w:proofErr w:type="gramEnd"/>
       <w:r>
         <w:rPr>
           <w:rFonts w:ascii="Courier New" w:hAnsi="Courier New" w:cs="Courier New"/>
@@ -4495,6 +4745,7 @@
         </w:rPr>
         <w:tab/>
       </w:r>
+      <w:proofErr w:type="gramStart"/>
       <w:r>
         <w:rPr>
           <w:rFonts w:ascii="Courier New" w:hAnsi="Courier New" w:cs="Courier New"/>
@@ -4507,6 +4758,7 @@
         </w:rPr>
         <w:t>public</w:t>
       </w:r>
+      <w:proofErr w:type="gramEnd"/>
       <w:r>
         <w:rPr>
           <w:rFonts w:ascii="Courier New" w:hAnsi="Courier New" w:cs="Courier New"/>
@@ -4573,6 +4825,7 @@
         </w:rPr>
         <w:tab/>
       </w:r>
+      <w:proofErr w:type="gramStart"/>
       <w:r>
         <w:rPr>
           <w:rFonts w:ascii="Courier New" w:hAnsi="Courier New" w:cs="Courier New"/>
@@ -4585,6 +4838,7 @@
         </w:rPr>
         <w:t>try</w:t>
       </w:r>
+      <w:proofErr w:type="gramEnd"/>
       <w:r>
         <w:rPr>
           <w:rFonts w:ascii="Courier New" w:hAnsi="Courier New" w:cs="Courier New"/>
@@ -4640,6 +4894,7 @@
         <w:tab/>
       </w:r>
       <w:proofErr w:type="spellStart"/>
+      <w:proofErr w:type="gramStart"/>
       <w:r>
         <w:rPr>
           <w:rFonts w:ascii="Courier New" w:hAnsi="Courier New" w:cs="Courier New"/>
@@ -4659,7 +4914,18 @@
           <w:szCs w:val="20"/>
           <w:lang w:val="en-US"/>
         </w:rPr>
-        <w:t>();</w:t>
+        <w:t>(</w:t>
+      </w:r>
+      <w:proofErr w:type="gramEnd"/>
+      <w:r>
+        <w:rPr>
+          <w:rFonts w:ascii="Courier New" w:hAnsi="Courier New" w:cs="Courier New"/>
+          <w:color w:val="000000"/>
+          <w:sz w:val="20"/>
+          <w:szCs w:val="20"/>
+          <w:lang w:val="en-US"/>
+        </w:rPr>
+        <w:t>);</w:t>
       </w:r>
       <w:r>
         <w:rPr>
@@ -4815,6 +5081,7 @@
         <w:tab/>
       </w:r>
       <w:proofErr w:type="spellStart"/>
+      <w:proofErr w:type="gramStart"/>
       <w:r>
         <w:rPr>
           <w:rFonts w:ascii="Courier New" w:hAnsi="Courier New" w:cs="Courier New"/>
@@ -4834,7 +5101,18 @@
           <w:szCs w:val="20"/>
           <w:lang w:val="en-US"/>
         </w:rPr>
-        <w:t>();</w:t>
+        <w:t>(</w:t>
+      </w:r>
+      <w:proofErr w:type="gramEnd"/>
+      <w:r>
+        <w:rPr>
+          <w:rFonts w:ascii="Courier New" w:hAnsi="Courier New" w:cs="Courier New"/>
+          <w:color w:val="000000"/>
+          <w:sz w:val="20"/>
+          <w:szCs w:val="20"/>
+          <w:lang w:val="en-US"/>
+        </w:rPr>
+        <w:t>);</w:t>
       </w:r>
     </w:p>
     <w:p>
@@ -4920,6 +5198,7 @@
         </w:rPr>
         <w:tab/>
       </w:r>
+      <w:proofErr w:type="gramStart"/>
       <w:r>
         <w:rPr>
           <w:rFonts w:ascii="Courier New" w:hAnsi="Courier New" w:cs="Courier New"/>
@@ -4932,6 +5211,7 @@
         </w:rPr>
         <w:t>public</w:t>
       </w:r>
+      <w:proofErr w:type="gramEnd"/>
       <w:r>
         <w:rPr>
           <w:rFonts w:ascii="Courier New" w:hAnsi="Courier New" w:cs="Courier New"/>
@@ -4972,7 +5252,7 @@
           <w:color w:val="7F0055"/>
           <w:sz w:val="20"/>
           <w:szCs w:val="20"/>
-          <w:highlight w:val="lightGray"/>
+          <w:highlight w:val="yellow"/>
           <w:lang w:val="en-US"/>
         </w:rPr>
         <w:t>throws</w:t>
@@ -4983,7 +5263,7 @@
           <w:color w:val="000000"/>
           <w:sz w:val="20"/>
           <w:szCs w:val="20"/>
-          <w:highlight w:val="lightGray"/>
+          <w:highlight w:val="yellow"/>
           <w:lang w:val="en-US"/>
         </w:rPr>
         <w:t xml:space="preserve"> </w:t>
@@ -4995,7 +5275,7 @@
           <w:color w:val="000000"/>
           <w:sz w:val="20"/>
           <w:szCs w:val="20"/>
-          <w:highlight w:val="lightGray"/>
+          <w:highlight w:val="yellow"/>
           <w:lang w:val="en-US"/>
         </w:rPr>
         <w:t>ASocialMediaException</w:t>
@@ -5045,6 +5325,7 @@
         </w:rPr>
         <w:tab/>
       </w:r>
+      <w:proofErr w:type="gramStart"/>
       <w:r>
         <w:rPr>
           <w:rFonts w:ascii="Courier New" w:hAnsi="Courier New" w:cs="Courier New"/>
@@ -5057,6 +5338,7 @@
         </w:rPr>
         <w:t>throw</w:t>
       </w:r>
+      <w:proofErr w:type="gramEnd"/>
       <w:r>
         <w:rPr>
           <w:rFonts w:ascii="Courier New" w:hAnsi="Courier New" w:cs="Courier New"/>
@@ -5197,81 +5479,8 @@
           <w:lang w:val="en-US"/>
         </w:rPr>
       </w:pPr>
-    </w:p>
-    <w:p>
-      <w:pPr>
-        <w:autoSpaceDE w:val="0"/>
-        <w:autoSpaceDN w:val="0"/>
-        <w:adjustRightInd w:val="0"/>
-        <w:spacing w:after="0" w:line="240" w:lineRule="auto"/>
-        <w:rPr>
-          <w:rFonts w:ascii="Courier New" w:hAnsi="Courier New" w:cs="Courier New"/>
-          <w:color w:val="000000"/>
-          <w:sz w:val="20"/>
-          <w:szCs w:val="20"/>
-          <w:lang w:val="en-US"/>
-        </w:rPr>
-      </w:pPr>
-    </w:p>
-    <w:p>
-      <w:pPr>
-        <w:autoSpaceDE w:val="0"/>
-        <w:autoSpaceDN w:val="0"/>
-        <w:adjustRightInd w:val="0"/>
-        <w:spacing w:after="0" w:line="240" w:lineRule="auto"/>
-        <w:rPr>
-          <w:rFonts w:ascii="Courier New" w:hAnsi="Courier New" w:cs="Courier New"/>
-          <w:color w:val="000000"/>
-          <w:sz w:val="20"/>
-          <w:szCs w:val="20"/>
-          <w:lang w:val="en-US"/>
-        </w:rPr>
-      </w:pPr>
-    </w:p>
-    <w:p>
-      <w:pPr>
-        <w:autoSpaceDE w:val="0"/>
-        <w:autoSpaceDN w:val="0"/>
-        <w:adjustRightInd w:val="0"/>
-        <w:spacing w:after="0" w:line="240" w:lineRule="auto"/>
-        <w:rPr>
-          <w:rFonts w:ascii="Courier New" w:hAnsi="Courier New" w:cs="Courier New"/>
-          <w:color w:val="000000"/>
-          <w:sz w:val="20"/>
-          <w:szCs w:val="20"/>
-          <w:lang w:val="en-US"/>
-        </w:rPr>
-      </w:pPr>
-    </w:p>
-    <w:p>
-      <w:pPr>
-        <w:autoSpaceDE w:val="0"/>
-        <w:autoSpaceDN w:val="0"/>
-        <w:adjustRightInd w:val="0"/>
-        <w:spacing w:after="0" w:line="240" w:lineRule="auto"/>
-        <w:rPr>
-          <w:rFonts w:ascii="Courier New" w:hAnsi="Courier New" w:cs="Courier New"/>
-          <w:color w:val="000000"/>
-          <w:sz w:val="20"/>
-          <w:szCs w:val="20"/>
-          <w:lang w:val="en-US"/>
-        </w:rPr>
-      </w:pPr>
-    </w:p>
-    <w:p>
-      <w:pPr>
-        <w:autoSpaceDE w:val="0"/>
-        <w:autoSpaceDN w:val="0"/>
-        <w:adjustRightInd w:val="0"/>
-        <w:spacing w:after="0" w:line="240" w:lineRule="auto"/>
-        <w:rPr>
-          <w:rFonts w:ascii="Courier New" w:hAnsi="Courier New" w:cs="Courier New"/>
-          <w:color w:val="000000"/>
-          <w:sz w:val="20"/>
-          <w:szCs w:val="20"/>
-          <w:lang w:val="en-US"/>
-        </w:rPr>
-      </w:pPr>
+      <w:bookmarkStart w:id="0" w:name="_GoBack"/>
+      <w:bookmarkEnd w:id="0"/>
     </w:p>
     <w:p>
       <w:pPr>
@@ -5315,6 +5524,7 @@
           <w:lang w:val="en-US"/>
         </w:rPr>
       </w:pPr>
+      <w:proofErr w:type="gramStart"/>
       <w:r>
         <w:rPr>
           <w:rFonts w:ascii="Courier New" w:hAnsi="Courier New" w:cs="Courier New"/>
@@ -5327,6 +5537,7 @@
         </w:rPr>
         <w:t>public</w:t>
       </w:r>
+      <w:proofErr w:type="gramEnd"/>
       <w:r>
         <w:rPr>
           <w:rFonts w:ascii="Courier New" w:hAnsi="Courier New" w:cs="Courier New"/>
@@ -5405,6 +5616,7 @@
         </w:rPr>
         <w:tab/>
       </w:r>
+      <w:proofErr w:type="gramStart"/>
       <w:r>
         <w:rPr>
           <w:rFonts w:ascii="Courier New" w:hAnsi="Courier New" w:cs="Courier New"/>
@@ -5417,6 +5629,7 @@
         </w:rPr>
         <w:t>private</w:t>
       </w:r>
+      <w:proofErr w:type="gramEnd"/>
       <w:r>
         <w:rPr>
           <w:rFonts w:ascii="Courier New" w:hAnsi="Courier New" w:cs="Courier New"/>
@@ -5515,6 +5728,7 @@
         </w:rPr>
         <w:tab/>
       </w:r>
+      <w:proofErr w:type="gramStart"/>
       <w:r>
         <w:rPr>
           <w:rFonts w:ascii="Courier New" w:hAnsi="Courier New" w:cs="Courier New"/>
@@ -5527,6 +5741,7 @@
         </w:rPr>
         <w:t>public</w:t>
       </w:r>
+      <w:proofErr w:type="gramEnd"/>
       <w:r>
         <w:rPr>
           <w:rFonts w:ascii="Courier New" w:hAnsi="Courier New" w:cs="Courier New"/>
@@ -5581,7 +5796,6 @@
           <w:szCs w:val="20"/>
           <w:lang w:val="en-US"/>
         </w:rPr>
-        <w:lastRenderedPageBreak/>
         <w:tab/>
       </w:r>
       <w:r>
@@ -5594,6 +5808,7 @@
         </w:rPr>
         <w:tab/>
       </w:r>
+      <w:proofErr w:type="gramStart"/>
       <w:r>
         <w:rPr>
           <w:rFonts w:ascii="Courier New" w:hAnsi="Courier New" w:cs="Courier New"/>
@@ -5606,6 +5821,7 @@
         </w:rPr>
         <w:t>return</w:t>
       </w:r>
+      <w:proofErr w:type="gramEnd"/>
       <w:r>
         <w:rPr>
           <w:rFonts w:ascii="Courier New" w:hAnsi="Courier New" w:cs="Courier New"/>
@@ -5722,6 +5938,7 @@
           <w:lang w:val="en-US"/>
         </w:rPr>
       </w:pPr>
+      <w:proofErr w:type="gramStart"/>
       <w:r>
         <w:rPr>
           <w:rFonts w:ascii="Courier New" w:hAnsi="Courier New" w:cs="Courier New"/>
@@ -5734,6 +5951,7 @@
         </w:rPr>
         <w:t>public</w:t>
       </w:r>
+      <w:proofErr w:type="gramEnd"/>
       <w:r>
         <w:rPr>
           <w:rFonts w:ascii="Courier New" w:hAnsi="Courier New" w:cs="Courier New"/>
@@ -5790,6 +6008,7 @@
         </w:rPr>
         <w:tab/>
       </w:r>
+      <w:proofErr w:type="gramStart"/>
       <w:r>
         <w:rPr>
           <w:rFonts w:ascii="Courier New" w:hAnsi="Courier New" w:cs="Courier New"/>
@@ -5802,6 +6021,7 @@
         </w:rPr>
         <w:t>private</w:t>
       </w:r>
+      <w:proofErr w:type="gramEnd"/>
       <w:r>
         <w:rPr>
           <w:rFonts w:ascii="Courier New" w:hAnsi="Courier New" w:cs="Courier New"/>
@@ -5874,6 +6094,7 @@
           <w:lang w:val="en-US"/>
         </w:rPr>
       </w:pPr>
+      <w:proofErr w:type="gramStart"/>
       <w:r>
         <w:rPr>
           <w:rFonts w:ascii="Courier New" w:hAnsi="Courier New" w:cs="Courier New"/>
@@ -5886,6 +6107,7 @@
         </w:rPr>
         <w:t>public</w:t>
       </w:r>
+      <w:proofErr w:type="gramEnd"/>
       <w:r>
         <w:rPr>
           <w:rFonts w:ascii="Courier New" w:hAnsi="Courier New" w:cs="Courier New"/>
@@ -5903,13 +6125,16 @@
         <w:autoSpaceDN w:val="0"/>
         <w:adjustRightInd w:val="0"/>
         <w:spacing w:after="0" w:line="240" w:lineRule="auto"/>
-        <w:rPr>
-          <w:rFonts w:ascii="Courier New" w:hAnsi="Courier New" w:cs="Courier New"/>
-          <w:sz w:val="20"/>
-          <w:szCs w:val="20"/>
-          <w:lang w:val="en-US"/>
-        </w:rPr>
-      </w:pPr>
+        <w:ind w:left="2124" w:hanging="706"/>
+        <w:rPr>
+          <w:rFonts w:ascii="Courier New" w:hAnsi="Courier New" w:cs="Courier New"/>
+          <w:sz w:val="20"/>
+          <w:szCs w:val="20"/>
+          <w:lang w:val="en-US"/>
+        </w:rPr>
+      </w:pPr>
+      <w:proofErr w:type="spellStart"/>
+      <w:proofErr w:type="gramStart"/>
       <w:r>
         <w:rPr>
           <w:rFonts w:ascii="Courier New" w:hAnsi="Courier New" w:cs="Courier New"/>
@@ -5940,26 +6165,72 @@
           <w:szCs w:val="20"/>
           <w:lang w:val="en-US"/>
         </w:rPr>
-        <w:t>.println(</w:t>
-      </w:r>
-      <w:r>
-        <w:rPr>
-          <w:rFonts w:ascii="Courier New" w:hAnsi="Courier New" w:cs="Courier New"/>
-          <w:color w:val="000000"/>
-          <w:sz w:val="20"/>
-          <w:szCs w:val="20"/>
-          <w:highlight w:val="lightGray"/>
-          <w:lang w:val="en-US"/>
-        </w:rPr>
-        <w:t>((SocialNetwork)</w:t>
-      </w:r>
+        <w:t>.println</w:t>
+      </w:r>
+      <w:proofErr w:type="spellEnd"/>
+      <w:r>
+        <w:rPr>
+          <w:rFonts w:ascii="Courier New" w:hAnsi="Courier New" w:cs="Courier New"/>
+          <w:color w:val="000000"/>
+          <w:sz w:val="20"/>
+          <w:szCs w:val="20"/>
+          <w:lang w:val="en-US"/>
+        </w:rPr>
+        <w:t>(</w:t>
+      </w:r>
+      <w:proofErr w:type="gramEnd"/>
+      <w:r>
+        <w:rPr>
+          <w:rFonts w:ascii="Courier New" w:hAnsi="Courier New" w:cs="Courier New"/>
+          <w:color w:val="000000"/>
+          <w:sz w:val="20"/>
+          <w:szCs w:val="20"/>
+          <w:highlight w:val="yellow"/>
+          <w:lang w:val="en-US"/>
+        </w:rPr>
+        <w:t>(</w:t>
+      </w:r>
+      <w:proofErr w:type="spellStart"/>
+      <w:r>
+        <w:rPr>
+          <w:rFonts w:ascii="Courier New" w:hAnsi="Courier New" w:cs="Courier New"/>
+          <w:color w:val="000000"/>
+          <w:sz w:val="20"/>
+          <w:szCs w:val="20"/>
+          <w:highlight w:val="yellow"/>
+          <w:lang w:val="en-US"/>
+        </w:rPr>
+        <w:t>SocialNetwork</w:t>
+      </w:r>
+      <w:proofErr w:type="spellEnd"/>
+      <w:r>
+        <w:rPr>
+          <w:rFonts w:ascii="Courier New" w:hAnsi="Courier New" w:cs="Courier New"/>
+          <w:color w:val="000000"/>
+          <w:sz w:val="20"/>
+          <w:szCs w:val="20"/>
+          <w:highlight w:val="yellow"/>
+          <w:lang w:val="en-US"/>
+        </w:rPr>
+        <w:t>)</w:t>
+      </w:r>
+      <w:r>
+        <w:rPr>
+          <w:rFonts w:ascii="Courier New" w:hAnsi="Courier New" w:cs="Courier New"/>
+          <w:color w:val="000000"/>
+          <w:sz w:val="20"/>
+          <w:szCs w:val="20"/>
+          <w:lang w:val="en-US"/>
+        </w:rPr>
+        <w:t xml:space="preserve"> </w:t>
+      </w:r>
+      <w:proofErr w:type="spellStart"/>
       <w:r>
         <w:rPr>
           <w:rFonts w:ascii="Courier New" w:hAnsi="Courier New" w:cs="Courier New"/>
           <w:color w:val="0000C0"/>
           <w:sz w:val="20"/>
           <w:szCs w:val="20"/>
-          <w:highlight w:val="lightGray"/>
           <w:lang w:val="en-US"/>
         </w:rPr>
         <w:t>socialnetwork</w:t>
@@ -5970,20 +6241,30 @@
           <w:color w:val="000000"/>
           <w:sz w:val="20"/>
           <w:szCs w:val="20"/>
-          <w:highlight w:val="lightGray"/>
-          <w:lang w:val="en-US"/>
-        </w:rPr>
-        <w:t>)</w:t>
-      </w:r>
-      <w:r>
-        <w:rPr>
-          <w:rFonts w:ascii="Courier New" w:hAnsi="Courier New" w:cs="Courier New"/>
-          <w:color w:val="000000"/>
-          <w:sz w:val="20"/>
-          <w:szCs w:val="20"/>
-          <w:lang w:val="en-US"/>
-        </w:rPr>
-        <w:t>.getSocialNetworkType());</w:t>
+          <w:lang w:val="en-US"/>
+        </w:rPr>
+        <w:t>.</w:t>
+      </w:r>
+      <w:r>
+        <w:rPr>
+          <w:rFonts w:ascii="Courier New" w:hAnsi="Courier New" w:cs="Courier New"/>
+          <w:color w:val="000000"/>
+          <w:sz w:val="20"/>
+          <w:szCs w:val="20"/>
+          <w:lang w:val="en-US"/>
+        </w:rPr>
+        <w:t>getSocialNetworkType</w:t>
+      </w:r>
+      <w:proofErr w:type="spellEnd"/>
+      <w:r>
+        <w:rPr>
+          <w:rFonts w:ascii="Courier New" w:hAnsi="Courier New" w:cs="Courier New"/>
+          <w:color w:val="000000"/>
+          <w:sz w:val="20"/>
+          <w:szCs w:val="20"/>
+          <w:lang w:val="en-US"/>
+        </w:rPr>
+        <w:t>());</w:t>
       </w:r>
     </w:p>
     <w:p>
@@ -6036,7 +6317,13 @@
         <w:t>}</w:t>
       </w:r>
     </w:p>
-    <w:p/>
+    <w:p>
+      <w:pPr>
+        <w:rPr>
+          <w:lang w:val="en-US"/>
+        </w:rPr>
+      </w:pPr>
+    </w:p>
     <w:sectPr>
       <w:pgSz w:w="11906" w:h="16838"/>
       <w:pgMar w:top="1417" w:right="1417" w:bottom="1417" w:left="1417" w:header="708" w:footer="708" w:gutter="0"/>
@@ -6048,7 +6335,7 @@
 </file>
 
 <file path=word/numbering.xml><?xml version="1.0" encoding="utf-8"?>
-<w:numbering xmlns:ve="http://schemas.openxmlformats.org/markup-compatibility/2006" xmlns:o="urn:schemas-microsoft-com:office:office" xmlns:r="http://schemas.openxmlformats.org/officeDocument/2006/relationships" xmlns:m="http://schemas.openxmlformats.org/officeDocument/2006/math" xmlns:v="urn:schemas-microsoft-com:vml" xmlns:wp="http://schemas.openxmlformats.org/drawingml/2006/wordprocessingDrawing" xmlns:w10="urn:schemas-microsoft-com:office:word" xmlns:w="http://schemas.openxmlformats.org/wordprocessingml/2006/main" xmlns:wne="http://schemas.microsoft.com/office/word/2006/wordml">
+<w:numbering xmlns:wpc="http://schemas.microsoft.com/office/word/2010/wordprocessingCanvas" xmlns:mc="http://schemas.openxmlformats.org/markup-compatibility/2006" xmlns:o="urn:schemas-microsoft-com:office:office" xmlns:r="http://schemas.openxmlformats.org/officeDocument/2006/relationships" xmlns:m="http://schemas.openxmlformats.org/officeDocument/2006/math" xmlns:v="urn:schemas-microsoft-com:vml" xmlns:wp14="http://schemas.microsoft.com/office/word/2010/wordprocessingDrawing" xmlns:wp="http://schemas.openxmlformats.org/drawingml/2006/wordprocessingDrawing" xmlns:w10="urn:schemas-microsoft-com:office:word" xmlns:w="http://schemas.openxmlformats.org/wordprocessingml/2006/main" xmlns:w14="http://schemas.microsoft.com/office/word/2010/wordml" xmlns:wpg="http://schemas.microsoft.com/office/word/2010/wordprocessingGroup" xmlns:wpi="http://schemas.microsoft.com/office/word/2010/wordprocessingInk" xmlns:wne="http://schemas.microsoft.com/office/word/2006/wordml" xmlns:wps="http://schemas.microsoft.com/office/word/2010/wordprocessingShape" mc:Ignorable="w14 wp14">
   <w:abstractNum w:abstractNumId="0">
     <w:nsid w:val="1F7B7A9C"/>
     <w:multiLevelType w:val="multilevel"/>
@@ -6293,7 +6580,7 @@
 </file>
 
 <file path=word/styles.xml><?xml version="1.0" encoding="utf-8"?>
-<w:styles xmlns:r="http://schemas.openxmlformats.org/officeDocument/2006/relationships" xmlns:w="http://schemas.openxmlformats.org/wordprocessingml/2006/main">
+<w:styles xmlns:mc="http://schemas.openxmlformats.org/markup-compatibility/2006" xmlns:r="http://schemas.openxmlformats.org/officeDocument/2006/relationships" xmlns:w="http://schemas.openxmlformats.org/wordprocessingml/2006/main" xmlns:w14="http://schemas.microsoft.com/office/word/2010/wordml" mc:Ignorable="w14">
   <w:docDefaults>
     <w:rPrDefault>
       <w:rPr>
@@ -6448,16 +6735,16 @@
     <w:lsdException w:name="Bibliography" w:uiPriority="37"/>
     <w:lsdException w:name="TOC Heading" w:uiPriority="39" w:qFormat="1"/>
   </w:latentStyles>
-  <w:style w:type="paragraph" w:default="1" w:styleId="Standaard">
+  <w:style w:type="paragraph" w:default="1" w:styleId="Normal">
     <w:name w:val="Normal"/>
     <w:qFormat/>
     <w:rsid w:val="00A205BF"/>
   </w:style>
-  <w:style w:type="paragraph" w:styleId="Kop2">
+  <w:style w:type="paragraph" w:styleId="Heading2">
     <w:name w:val="heading 2"/>
-    <w:basedOn w:val="Standaard"/>
-    <w:next w:val="Standaard"/>
-    <w:link w:val="Kop2Char"/>
+    <w:basedOn w:val="Normal"/>
+    <w:next w:val="Normal"/>
+    <w:link w:val="Heading2Char"/>
     <w:uiPriority w:val="9"/>
     <w:unhideWhenUsed/>
     <w:qFormat/>
@@ -6478,18 +6765,17 @@
       <w:lang w:eastAsia="nl-NL" w:bidi="en-US"/>
     </w:rPr>
   </w:style>
-  <w:style w:type="character" w:default="1" w:styleId="Standaardalinea-lettertype">
+  <w:style w:type="character" w:default="1" w:styleId="DefaultParagraphFont">
     <w:name w:val="Default Paragraph Font"/>
     <w:uiPriority w:val="1"/>
     <w:semiHidden/>
     <w:unhideWhenUsed/>
   </w:style>
-  <w:style w:type="table" w:default="1" w:styleId="Standaardtabel">
+  <w:style w:type="table" w:default="1" w:styleId="TableNormal">
     <w:name w:val="Normal Table"/>
     <w:uiPriority w:val="99"/>
     <w:semiHidden/>
     <w:unhideWhenUsed/>
-    <w:qFormat/>
     <w:tblPr>
       <w:tblInd w:w="0" w:type="dxa"/>
       <w:tblCellMar>
@@ -6500,16 +6786,16 @@
       </w:tblCellMar>
     </w:tblPr>
   </w:style>
-  <w:style w:type="numbering" w:default="1" w:styleId="Geenlijst">
+  <w:style w:type="numbering" w:default="1" w:styleId="NoList">
     <w:name w:val="No List"/>
     <w:uiPriority w:val="99"/>
     <w:semiHidden/>
     <w:unhideWhenUsed/>
   </w:style>
-  <w:style w:type="character" w:customStyle="1" w:styleId="Kop2Char">
-    <w:name w:val="Kop 2 Char"/>
-    <w:basedOn w:val="Standaardalinea-lettertype"/>
-    <w:link w:val="Kop2"/>
+  <w:style w:type="character" w:customStyle="1" w:styleId="Heading2Char">
+    <w:name w:val="Heading 2 Char"/>
+    <w:basedOn w:val="DefaultParagraphFont"/>
+    <w:link w:val="Heading2"/>
     <w:uiPriority w:val="9"/>
     <w:rsid w:val="00A205BF"/>
     <w:rPr>
@@ -6522,9 +6808,9 @@
       <w:lang w:eastAsia="nl-NL" w:bidi="en-US"/>
     </w:rPr>
   </w:style>
-  <w:style w:type="paragraph" w:styleId="Lijstalinea">
+  <w:style w:type="paragraph" w:styleId="ListParagraph">
     <w:name w:val="List Paragraph"/>
-    <w:basedOn w:val="Standaard"/>
+    <w:basedOn w:val="Normal"/>
     <w:uiPriority w:val="34"/>
     <w:qFormat/>
     <w:rsid w:val="00A205BF"/>
@@ -6532,6 +6818,196 @@
       <w:ind w:left="720"/>
       <w:contextualSpacing/>
     </w:pPr>
+  </w:style>
+</w:styles>
+</file>
+
+<file path=word/stylesWithEffects.xml><?xml version="1.0" encoding="utf-8"?>
+<w:styles xmlns:wpc="http://schemas.microsoft.com/office/word/2010/wordprocessingCanvas" xmlns:mc="http://schemas.openxmlformats.org/markup-compatibility/2006" xmlns:o="urn:schemas-microsoft-com:office:office" xmlns:r="http://schemas.openxmlformats.org/officeDocument/2006/relationships" xmlns:m="http://schemas.openxmlformats.org/officeDocument/2006/math" xmlns:v="urn:schemas-microsoft-com:vml" xmlns:wp14="http://schemas.microsoft.com/office/word/2010/wordprocessingDrawing" xmlns:wp="http://schemas.openxmlformats.org/drawingml/2006/wordprocessingDrawing" xmlns:w10="urn:schemas-microsoft-com:office:word" xmlns:w="http://schemas.openxmlformats.org/wordprocessingml/2006/main" xmlns:w14="http://schemas.microsoft.com/office/word/2010/wordml" xmlns:wpg="http://schemas.microsoft.com/office/word/2010/wordprocessingGroup" xmlns:wpi="http://schemas.microsoft.com/office/word/2010/wordprocessingInk" xmlns:wne="http://schemas.microsoft.com/office/word/2006/wordml" xmlns:wps="http://schemas.microsoft.com/office/word/2010/wordprocessingShape" mc:Ignorable="w14 wp14">
+  <w:docDefaults>
+    <w:rPrDefault>
+      <w:rPr>
+        <w:rFonts w:asciiTheme="minorHAnsi" w:eastAsiaTheme="minorEastAsia" w:hAnsiTheme="minorHAnsi" w:cstheme="minorBidi"/>
+        <w:sz w:val="22"/>
+        <w:szCs w:val="22"/>
+        <w:lang w:val="nl-NL" w:eastAsia="nl-NL" w:bidi="ar-SA"/>
+      </w:rPr>
+    </w:rPrDefault>
+    <w:pPrDefault>
+      <w:pPr>
+        <w:spacing w:after="200" w:line="276" w:lineRule="auto"/>
+      </w:pPr>
+    </w:pPrDefault>
+  </w:docDefaults>
+  <w:latentStyles w:defLockedState="0" w:defUIPriority="99" w:defSemiHidden="1" w:defUnhideWhenUsed="1" w:defQFormat="0" w:count="267">
+    <w:lsdException w:name="Normal" w:semiHidden="0" w:uiPriority="0" w:unhideWhenUsed="0" w:qFormat="1"/>
+    <w:lsdException w:name="heading 1" w:semiHidden="0" w:uiPriority="9" w:unhideWhenUsed="0" w:qFormat="1"/>
+    <w:lsdException w:name="heading 2" w:uiPriority="9" w:qFormat="1"/>
+    <w:lsdException w:name="heading 3" w:uiPriority="9" w:qFormat="1"/>
+    <w:lsdException w:name="heading 4" w:uiPriority="9" w:qFormat="1"/>
+    <w:lsdException w:name="heading 5" w:uiPriority="9" w:qFormat="1"/>
+    <w:lsdException w:name="heading 6" w:uiPriority="9" w:qFormat="1"/>
+    <w:lsdException w:name="heading 7" w:uiPriority="9" w:qFormat="1"/>
+    <w:lsdException w:name="heading 8" w:uiPriority="9" w:qFormat="1"/>
+    <w:lsdException w:name="heading 9" w:uiPriority="9" w:qFormat="1"/>
+    <w:lsdException w:name="toc 1" w:uiPriority="39"/>
+    <w:lsdException w:name="toc 2" w:uiPriority="39"/>
+    <w:lsdException w:name="toc 3" w:uiPriority="39"/>
+    <w:lsdException w:name="toc 4" w:uiPriority="39"/>
+    <w:lsdException w:name="toc 5" w:uiPriority="39"/>
+    <w:lsdException w:name="toc 6" w:uiPriority="39"/>
+    <w:lsdException w:name="toc 7" w:uiPriority="39"/>
+    <w:lsdException w:name="toc 8" w:uiPriority="39"/>
+    <w:lsdException w:name="toc 9" w:uiPriority="39"/>
+    <w:lsdException w:name="caption" w:uiPriority="35" w:qFormat="1"/>
+    <w:lsdException w:name="Title" w:semiHidden="0" w:uiPriority="10" w:unhideWhenUsed="0" w:qFormat="1"/>
+    <w:lsdException w:name="Default Paragraph Font" w:uiPriority="1"/>
+    <w:lsdException w:name="Subtitle" w:semiHidden="0" w:uiPriority="11" w:unhideWhenUsed="0" w:qFormat="1"/>
+    <w:lsdException w:name="Strong" w:semiHidden="0" w:uiPriority="22" w:unhideWhenUsed="0" w:qFormat="1"/>
+    <w:lsdException w:name="Emphasis" w:semiHidden="0" w:uiPriority="20" w:unhideWhenUsed="0" w:qFormat="1"/>
+    <w:lsdException w:name="Table Grid" w:semiHidden="0" w:uiPriority="59" w:unhideWhenUsed="0"/>
+    <w:lsdException w:name="Placeholder Text" w:unhideWhenUsed="0"/>
+    <w:lsdException w:name="No Spacing" w:semiHidden="0" w:uiPriority="1" w:unhideWhenUsed="0" w:qFormat="1"/>
+    <w:lsdException w:name="Light Shading" w:semiHidden="0" w:uiPriority="60" w:unhideWhenUsed="0"/>
+    <w:lsdException w:name="Light List" w:semiHidden="0" w:uiPriority="61" w:unhideWhenUsed="0"/>
+    <w:lsdException w:name="Light Grid" w:semiHidden="0" w:uiPriority="62" w:unhideWhenUsed="0"/>
+    <w:lsdException w:name="Medium Shading 1" w:semiHidden="0" w:uiPriority="63" w:unhideWhenUsed="0"/>
+    <w:lsdException w:name="Medium Shading 2" w:semiHidden="0" w:uiPriority="64" w:unhideWhenUsed="0"/>
+    <w:lsdException w:name="Medium List 1" w:semiHidden="0" w:uiPriority="65" w:unhideWhenUsed="0"/>
+    <w:lsdException w:name="Medium List 2" w:semiHidden="0" w:uiPriority="66" w:unhideWhenUsed="0"/>
+    <w:lsdException w:name="Medium Grid 1" w:semiHidden="0" w:uiPriority="67" w:unhideWhenUsed="0"/>
+    <w:lsdException w:name="Medium Grid 2" w:semiHidden="0" w:uiPriority="68" w:unhideWhenUsed="0"/>
+    <w:lsdException w:name="Medium Grid 3" w:semiHidden="0" w:uiPriority="69" w:unhideWhenUsed="0"/>
+    <w:lsdException w:name="Dark List" w:semiHidden="0" w:uiPriority="70" w:unhideWhenUsed="0"/>
+    <w:lsdException w:name="Colorful Shading" w:semiHidden="0" w:uiPriority="71" w:unhideWhenUsed="0"/>
+    <w:lsdException w:name="Colorful List" w:semiHidden="0" w:uiPriority="72" w:unhideWhenUsed="0"/>
+    <w:lsdException w:name="Colorful Grid" w:semiHidden="0" w:uiPriority="73" w:unhideWhenUsed="0"/>
+    <w:lsdException w:name="Light Shading Accent 1" w:semiHidden="0" w:uiPriority="60" w:unhideWhenUsed="0"/>
+    <w:lsdException w:name="Light List Accent 1" w:semiHidden="0" w:uiPriority="61" w:unhideWhenUsed="0"/>
+    <w:lsdException w:name="Light Grid Accent 1" w:semiHidden="0" w:uiPriority="62" w:unhideWhenUsed="0"/>
+    <w:lsdException w:name="Medium Shading 1 Accent 1" w:semiHidden="0" w:uiPriority="63" w:unhideWhenUsed="0"/>
+    <w:lsdException w:name="Medium Shading 2 Accent 1" w:semiHidden="0" w:uiPriority="64" w:unhideWhenUsed="0"/>
+    <w:lsdException w:name="Medium List 1 Accent 1" w:semiHidden="0" w:uiPriority="65" w:unhideWhenUsed="0"/>
+    <w:lsdException w:name="Revision" w:unhideWhenUsed="0"/>
+    <w:lsdException w:name="List Paragraph" w:semiHidden="0" w:uiPriority="34" w:unhideWhenUsed="0" w:qFormat="1"/>
+    <w:lsdException w:name="Quote" w:semiHidden="0" w:uiPriority="29" w:unhideWhenUsed="0" w:qFormat="1"/>
+    <w:lsdException w:name="Intense Quote" w:semiHidden="0" w:uiPriority="30" w:unhideWhenUsed="0" w:qFormat="1"/>
+    <w:lsdException w:name="Medium List 2 Accent 1" w:semiHidden="0" w:uiPriority="66" w:unhideWhenUsed="0"/>
+    <w:lsdException w:name="Medium Grid 1 Accent 1" w:semiHidden="0" w:uiPriority="67" w:unhideWhenUsed="0"/>
+    <w:lsdException w:name="Medium Grid 2 Accent 1" w:semiHidden="0" w:uiPriority="68" w:unhideWhenUsed="0"/>
+    <w:lsdException w:name="Medium Grid 3 Accent 1" w:semiHidden="0" w:uiPriority="69" w:unhideWhenUsed="0"/>
+    <w:lsdException w:name="Dark List Accent 1" w:semiHidden="0" w:uiPriority="70" w:unhideWhenUsed="0"/>
+    <w:lsdException w:name="Colorful Shading Accent 1" w:semiHidden="0" w:uiPriority="71" w:unhideWhenUsed="0"/>
+    <w:lsdException w:name="Colorful List Accent 1" w:semiHidden="0" w:uiPriority="72" w:unhideWhenUsed="0"/>
+    <w:lsdException w:name="Colorful Grid Accent 1" w:semiHidden="0" w:uiPriority="73" w:unhideWhenUsed="0"/>
+    <w:lsdException w:name="Light Shading Accent 2" w:semiHidden="0" w:uiPriority="60" w:unhideWhenUsed="0"/>
+    <w:lsdException w:name="Light List Accent 2" w:semiHidden="0" w:uiPriority="61" w:unhideWhenUsed="0"/>
+    <w:lsdException w:name="Light Grid Accent 2" w:semiHidden="0" w:uiPriority="62" w:unhideWhenUsed="0"/>
+    <w:lsdException w:name="Medium Shading 1 Accent 2" w:semiHidden="0" w:uiPriority="63" w:unhideWhenUsed="0"/>
+    <w:lsdException w:name="Medium Shading 2 Accent 2" w:semiHidden="0" w:uiPriority="64" w:unhideWhenUsed="0"/>
+    <w:lsdException w:name="Medium List 1 Accent 2" w:semiHidden="0" w:uiPriority="65" w:unhideWhenUsed="0"/>
+    <w:lsdException w:name="Medium List 2 Accent 2" w:semiHidden="0" w:uiPriority="66" w:unhideWhenUsed="0"/>
+    <w:lsdException w:name="Medium Grid 1 Accent 2" w:semiHidden="0" w:uiPriority="67" w:unhideWhenUsed="0"/>
+    <w:lsdException w:name="Medium Grid 2 Accent 2" w:semiHidden="0" w:uiPriority="68" w:unhideWhenUsed="0"/>
+    <w:lsdException w:name="Medium Grid 3 Accent 2" w:semiHidden="0" w:uiPriority="69" w:unhideWhenUsed="0"/>
+    <w:lsdException w:name="Dark List Accent 2" w:semiHidden="0" w:uiPriority="70" w:unhideWhenUsed="0"/>
+    <w:lsdException w:name="Colorful Shading Accent 2" w:semiHidden="0" w:uiPriority="71" w:unhideWhenUsed="0"/>
+    <w:lsdException w:name="Colorful List Accent 2" w:semiHidden="0" w:uiPriority="72" w:unhideWhenUsed="0"/>
+    <w:lsdException w:name="Colorful Grid Accent 2" w:semiHidden="0" w:uiPriority="73" w:unhideWhenUsed="0"/>
+    <w:lsdException w:name="Light Shading Accent 3" w:semiHidden="0" w:uiPriority="60" w:unhideWhenUsed="0"/>
+    <w:lsdException w:name="Light List Accent 3" w:semiHidden="0" w:uiPriority="61" w:unhideWhenUsed="0"/>
+    <w:lsdException w:name="Light Grid Accent 3" w:semiHidden="0" w:uiPriority="62" w:unhideWhenUsed="0"/>
+    <w:lsdException w:name="Medium Shading 1 Accent 3" w:semiHidden="0" w:uiPriority="63" w:unhideWhenUsed="0"/>
+    <w:lsdException w:name="Medium Shading 2 Accent 3" w:semiHidden="0" w:uiPriority="64" w:unhideWhenUsed="0"/>
+    <w:lsdException w:name="Medium List 1 Accent 3" w:semiHidden="0" w:uiPriority="65" w:unhideWhenUsed="0"/>
+    <w:lsdException w:name="Medium List 2 Accent 3" w:semiHidden="0" w:uiPriority="66" w:unhideWhenUsed="0"/>
+    <w:lsdException w:name="Medium Grid 1 Accent 3" w:semiHidden="0" w:uiPriority="67" w:unhideWhenUsed="0"/>
+    <w:lsdException w:name="Medium Grid 2 Accent 3" w:semiHidden="0" w:uiPriority="68" w:unhideWhenUsed="0"/>
+    <w:lsdException w:name="Medium Grid 3 Accent 3" w:semiHidden="0" w:uiPriority="69" w:unhideWhenUsed="0"/>
+    <w:lsdException w:name="Dark List Accent 3" w:semiHidden="0" w:uiPriority="70" w:unhideWhenUsed="0"/>
+    <w:lsdException w:name="Colorful Shading Accent 3" w:semiHidden="0" w:uiPriority="71" w:unhideWhenUsed="0"/>
+    <w:lsdException w:name="Colorful List Accent 3" w:semiHidden="0" w:uiPriority="72" w:unhideWhenUsed="0"/>
+    <w:lsdException w:name="Colorful Grid Accent 3" w:semiHidden="0" w:uiPriority="73" w:unhideWhenUsed="0"/>
+    <w:lsdException w:name="Light Shading Accent 4" w:semiHidden="0" w:uiPriority="60" w:unhideWhenUsed="0"/>
+    <w:lsdException w:name="Light List Accent 4" w:semiHidden="0" w:uiPriority="61" w:unhideWhenUsed="0"/>
+    <w:lsdException w:name="Light Grid Accent 4" w:semiHidden="0" w:uiPriority="62" w:unhideWhenUsed="0"/>
+    <w:lsdException w:name="Medium Shading 1 Accent 4" w:semiHidden="0" w:uiPriority="63" w:unhideWhenUsed="0"/>
+    <w:lsdException w:name="Medium Shading 2 Accent 4" w:semiHidden="0" w:uiPriority="64" w:unhideWhenUsed="0"/>
+    <w:lsdException w:name="Medium List 1 Accent 4" w:semiHidden="0" w:uiPriority="65" w:unhideWhenUsed="0"/>
+    <w:lsdException w:name="Medium List 2 Accent 4" w:semiHidden="0" w:uiPriority="66" w:unhideWhenUsed="0"/>
+    <w:lsdException w:name="Medium Grid 1 Accent 4" w:semiHidden="0" w:uiPriority="67" w:unhideWhenUsed="0"/>
+    <w:lsdException w:name="Medium Grid 2 Accent 4" w:semiHidden="0" w:uiPriority="68" w:unhideWhenUsed="0"/>
+    <w:lsdException w:name="Medium Grid 3 Accent 4" w:semiHidden="0" w:uiPriority="69" w:unhideWhenUsed="0"/>
+    <w:lsdException w:name="Dark List Accent 4" w:semiHidden="0" w:uiPriority="70" w:unhideWhenUsed="0"/>
+    <w:lsdException w:name="Colorful Shading Accent 4" w:semiHidden="0" w:uiPriority="71" w:unhideWhenUsed="0"/>
+    <w:lsdException w:name="Colorful List Accent 4" w:semiHidden="0" w:uiPriority="72" w:unhideWhenUsed="0"/>
+    <w:lsdException w:name="Colorful Grid Accent 4" w:semiHidden="0" w:uiPriority="73" w:unhideWhenUsed="0"/>
+    <w:lsdException w:name="Light Shading Accent 5" w:semiHidden="0" w:uiPriority="60" w:unhideWhenUsed="0"/>
+    <w:lsdException w:name="Light List Accent 5" w:semiHidden="0" w:uiPriority="61" w:unhideWhenUsed="0"/>
+    <w:lsdException w:name="Light Grid Accent 5" w:semiHidden="0" w:uiPriority="62" w:unhideWhenUsed="0"/>
+    <w:lsdException w:name="Medium Shading 1 Accent 5" w:semiHidden="0" w:uiPriority="63" w:unhideWhenUsed="0"/>
+    <w:lsdException w:name="Medium Shading 2 Accent 5" w:semiHidden="0" w:uiPriority="64" w:unhideWhenUsed="0"/>
+    <w:lsdException w:name="Medium List 1 Accent 5" w:semiHidden="0" w:uiPriority="65" w:unhideWhenUsed="0"/>
+    <w:lsdException w:name="Medium List 2 Accent 5" w:semiHidden="0" w:uiPriority="66" w:unhideWhenUsed="0"/>
+    <w:lsdException w:name="Medium Grid 1 Accent 5" w:semiHidden="0" w:uiPriority="67" w:unhideWhenUsed="0"/>
+    <w:lsdException w:name="Medium Grid 2 Accent 5" w:semiHidden="0" w:uiPriority="68" w:unhideWhenUsed="0"/>
+    <w:lsdException w:name="Medium Grid 3 Accent 5" w:semiHidden="0" w:uiPriority="69" w:unhideWhenUsed="0"/>
+    <w:lsdException w:name="Dark List Accent 5" w:semiHidden="0" w:uiPriority="70" w:unhideWhenUsed="0"/>
+    <w:lsdException w:name="Colorful Shading Accent 5" w:semiHidden="0" w:uiPriority="71" w:unhideWhenUsed="0"/>
+    <w:lsdException w:name="Colorful List Accent 5" w:semiHidden="0" w:uiPriority="72" w:unhideWhenUsed="0"/>
+    <w:lsdException w:name="Colorful Grid Accent 5" w:semiHidden="0" w:uiPriority="73" w:unhideWhenUsed="0"/>
+    <w:lsdException w:name="Light Shading Accent 6" w:semiHidden="0" w:uiPriority="60" w:unhideWhenUsed="0"/>
+    <w:lsdException w:name="Light List Accent 6" w:semiHidden="0" w:uiPriority="61" w:unhideWhenUsed="0"/>
+    <w:lsdException w:name="Light Grid Accent 6" w:semiHidden="0" w:uiPriority="62" w:unhideWhenUsed="0"/>
+    <w:lsdException w:name="Medium Shading 1 Accent 6" w:semiHidden="0" w:uiPriority="63" w:unhideWhenUsed="0"/>
+    <w:lsdException w:name="Medium Shading 2 Accent 6" w:semiHidden="0" w:uiPriority="64" w:unhideWhenUsed="0"/>
+    <w:lsdException w:name="Medium List 1 Accent 6" w:semiHidden="0" w:uiPriority="65" w:unhideWhenUsed="0"/>
+    <w:lsdException w:name="Medium List 2 Accent 6" w:semiHidden="0" w:uiPriority="66" w:unhideWhenUsed="0"/>
+    <w:lsdException w:name="Medium Grid 1 Accent 6" w:semiHidden="0" w:uiPriority="67" w:unhideWhenUsed="0"/>
+    <w:lsdException w:name="Medium Grid 2 Accent 6" w:semiHidden="0" w:uiPriority="68" w:unhideWhenUsed="0"/>
+    <w:lsdException w:name="Medium Grid 3 Accent 6" w:semiHidden="0" w:uiPriority="69" w:unhideWhenUsed="0"/>
+    <w:lsdException w:name="Dark List Accent 6" w:semiHidden="0" w:uiPriority="70" w:unhideWhenUsed="0"/>
+    <w:lsdException w:name="Colorful Shading Accent 6" w:semiHidden="0" w:uiPriority="71" w:unhideWhenUsed="0"/>
+    <w:lsdException w:name="Colorful List Accent 6" w:semiHidden="0" w:uiPriority="72" w:unhideWhenUsed="0"/>
+    <w:lsdException w:name="Colorful Grid Accent 6" w:semiHidden="0" w:uiPriority="73" w:unhideWhenUsed="0"/>
+    <w:lsdException w:name="Subtle Emphasis" w:semiHidden="0" w:uiPriority="19" w:unhideWhenUsed="0" w:qFormat="1"/>
+    <w:lsdException w:name="Intense Emphasis" w:semiHidden="0" w:uiPriority="21" w:unhideWhenUsed="0" w:qFormat="1"/>
+    <w:lsdException w:name="Subtle Reference" w:semiHidden="0" w:uiPriority="31" w:unhideWhenUsed="0" w:qFormat="1"/>
+    <w:lsdException w:name="Intense Reference" w:semiHidden="0" w:uiPriority="32" w:unhideWhenUsed="0" w:qFormat="1"/>
+    <w:lsdException w:name="Book Title" w:semiHidden="0" w:uiPriority="33" w:unhideWhenUsed="0" w:qFormat="1"/>
+    <w:lsdException w:name="Bibliography" w:uiPriority="37"/>
+    <w:lsdException w:name="TOC Heading" w:uiPriority="39" w:qFormat="1"/>
+  </w:latentStyles>
+  <w:style w:type="paragraph" w:default="1" w:styleId="Normal">
+    <w:name w:val="Normal"/>
+    <w:qFormat/>
+  </w:style>
+  <w:style w:type="character" w:default="1" w:styleId="DefaultParagraphFont">
+    <w:name w:val="Default Paragraph Font"/>
+    <w:uiPriority w:val="1"/>
+    <w:semiHidden/>
+    <w:unhideWhenUsed/>
+  </w:style>
+  <w:style w:type="table" w:default="1" w:styleId="TableNormal">
+    <w:name w:val="Normal Table"/>
+    <w:uiPriority w:val="99"/>
+    <w:semiHidden/>
+    <w:unhideWhenUsed/>
+    <w:tblPr>
+      <w:tblInd w:w="0" w:type="dxa"/>
+      <w:tblCellMar>
+        <w:top w:w="0" w:type="dxa"/>
+        <w:left w:w="108" w:type="dxa"/>
+        <w:bottom w:w="0" w:type="dxa"/>
+        <w:right w:w="108" w:type="dxa"/>
+      </w:tblCellMar>
+    </w:tblPr>
+  </w:style>
+  <w:style w:type="numbering" w:default="1" w:styleId="NoList">
+    <w:name w:val="No List"/>
+    <w:uiPriority w:val="99"/>
+    <w:semiHidden/>
+    <w:unhideWhenUsed/>
   </w:style>
 </w:styles>
 </file>

</xml_diff>